<commit_message>
Debut ajout du tableau GRASP
</commit_message>
<xml_diff>
--- a/TP2/GRASP.docx
+++ b/TP2/GRASP.docx
@@ -1,50 +1,47 @@
 
 <file path=word/document.xml><?xml version="1.0" encoding="utf-8"?>
-<w:document xmlns:wpc="http://schemas.microsoft.com/office/word/2010/wordprocessingCanvas" xmlns:cx="http://schemas.microsoft.com/office/drawing/2014/chartex" xmlns:mc="http://schemas.openxmlformats.org/markup-compatibility/2006" xmlns:o="urn:schemas-microsoft-com:office:office" xmlns:r="http://schemas.openxmlformats.org/officeDocument/2006/relationships" xmlns:m="http://schemas.openxmlformats.org/officeDocument/2006/math" xmlns:v="urn:schemas-microsoft-com:vml" xmlns:wp14="http://schemas.microsoft.com/office/word/2010/wordprocessingDrawing" xmlns:wp="http://schemas.openxmlformats.org/drawingml/2006/wordprocessingDrawing" xmlns:w10="urn:schemas-microsoft-com:office:word" xmlns:w="http://schemas.openxmlformats.org/wordprocessingml/2006/main" xmlns:w14="http://schemas.microsoft.com/office/word/2010/wordml" xmlns:w15="http://schemas.microsoft.com/office/word/2012/wordml" xmlns:w16se="http://schemas.microsoft.com/office/word/2015/wordml/symex" xmlns:wpg="http://schemas.microsoft.com/office/word/2010/wordprocessingGroup" xmlns:wpi="http://schemas.microsoft.com/office/word/2010/wordprocessingInk" xmlns:wne="http://schemas.microsoft.com/office/word/2006/wordml" xmlns:wps="http://schemas.microsoft.com/office/word/2010/wordprocessingShape" mc:Ignorable="w14 w15 w16se wp14">
+<w:document xmlns:wpc="http://schemas.microsoft.com/office/word/2010/wordprocessingCanvas" xmlns:cx="http://schemas.microsoft.com/office/drawing/2014/chartex" xmlns:cx1="http://schemas.microsoft.com/office/drawing/2015/9/8/chartex" xmlns:cx2="http://schemas.microsoft.com/office/drawing/2015/10/21/chartex" xmlns:cx3="http://schemas.microsoft.com/office/drawing/2016/5/9/chartex" xmlns:cx4="http://schemas.microsoft.com/office/drawing/2016/5/10/chartex" xmlns:cx5="http://schemas.microsoft.com/office/drawing/2016/5/11/chartex" xmlns:cx6="http://schemas.microsoft.com/office/drawing/2016/5/12/chartex" xmlns:cx7="http://schemas.microsoft.com/office/drawing/2016/5/13/chartex" xmlns:cx8="http://schemas.microsoft.com/office/drawing/2016/5/14/chartex" xmlns:mc="http://schemas.openxmlformats.org/markup-compatibility/2006" xmlns:aink="http://schemas.microsoft.com/office/drawing/2016/ink" xmlns:am3d="http://schemas.microsoft.com/office/drawing/2017/model3d" xmlns:o="urn:schemas-microsoft-com:office:office" xmlns:r="http://schemas.openxmlformats.org/officeDocument/2006/relationships" xmlns:m="http://schemas.openxmlformats.org/officeDocument/2006/math" xmlns:v="urn:schemas-microsoft-com:vml" xmlns:wp14="http://schemas.microsoft.com/office/word/2010/wordprocessingDrawing" xmlns:wp="http://schemas.openxmlformats.org/drawingml/2006/wordprocessingDrawing" xmlns:w10="urn:schemas-microsoft-com:office:word" xmlns:w="http://schemas.openxmlformats.org/wordprocessingml/2006/main" xmlns:w14="http://schemas.microsoft.com/office/word/2010/wordml" xmlns:w15="http://schemas.microsoft.com/office/word/2012/wordml" xmlns:w16cid="http://schemas.microsoft.com/office/word/2016/wordml/cid" xmlns:w16se="http://schemas.microsoft.com/office/word/2015/wordml/symex" xmlns:wpg="http://schemas.microsoft.com/office/word/2010/wordprocessingGroup" xmlns:wpi="http://schemas.microsoft.com/office/word/2010/wordprocessingInk" xmlns:wne="http://schemas.microsoft.com/office/word/2006/wordml" xmlns:wps="http://schemas.microsoft.com/office/word/2010/wordprocessingShape" mc:Ignorable="w14 w15 w16se w16cid wp14">
   <w:body>
     <w:tbl>
       <w:tblPr>
-        <w:tblStyle w:val="Grilledutableau"/>
-        <w:tblW w:w="0" w:type="auto"/>
+        <w:tblStyle w:val="TableGrid"/>
+        <w:tblW w:w="5000" w:type="pct"/>
         <w:tblLook w:val="04A0" w:firstRow="1" w:lastRow="0" w:firstColumn="1" w:lastColumn="0" w:noHBand="0" w:noVBand="1"/>
       </w:tblPr>
       <w:tblGrid>
-        <w:gridCol w:w="1413"/>
-        <w:gridCol w:w="1559"/>
-        <w:gridCol w:w="3565"/>
-        <w:gridCol w:w="2127"/>
-        <w:gridCol w:w="2126"/>
+        <w:gridCol w:w="1108"/>
+        <w:gridCol w:w="3160"/>
+        <w:gridCol w:w="2734"/>
+        <w:gridCol w:w="4651"/>
+        <w:gridCol w:w="2737"/>
       </w:tblGrid>
       <w:tr>
         <w:tc>
           <w:tcPr>
-            <w:tcW w:w="10790" w:type="dxa"/>
+            <w:tcW w:w="5000" w:type="pct"/>
             <w:gridSpan w:val="5"/>
           </w:tcPr>
           <w:p>
             <w:pPr>
               <w:rPr>
-                <w:sz w:val="16"/>
-                <w:szCs w:val="16"/>
-              </w:rPr>
-            </w:pPr>
-            <w:r>
-              <w:rPr>
-                <w:sz w:val="16"/>
-                <w:szCs w:val="16"/>
-              </w:rPr>
-              <w:t xml:space="preserve">GRASP - </w:t>
-            </w:r>
-            <w:r>
-              <w:rPr>
-                <w:sz w:val="16"/>
-                <w:szCs w:val="16"/>
-              </w:rPr>
-              <w:t xml:space="preserve">(General </w:t>
+                <w:b/>
+                <w:sz w:val="16"/>
+                <w:szCs w:val="16"/>
+              </w:rPr>
+            </w:pPr>
+            <w:bookmarkStart w:id="0" w:name="_GoBack"/>
+            <w:r>
+              <w:rPr>
+                <w:b/>
+                <w:sz w:val="16"/>
+                <w:szCs w:val="16"/>
+              </w:rPr>
+              <w:t xml:space="preserve">GRASP - (General </w:t>
             </w:r>
             <w:proofErr w:type="spellStart"/>
             <w:r>
               <w:rPr>
+                <w:b/>
                 <w:sz w:val="16"/>
                 <w:szCs w:val="16"/>
               </w:rPr>
@@ -53,6 +50,7 @@
             <w:proofErr w:type="spellEnd"/>
             <w:r>
               <w:rPr>
+                <w:b/>
                 <w:sz w:val="16"/>
                 <w:szCs w:val="16"/>
               </w:rPr>
@@ -61,6 +59,7 @@
             <w:proofErr w:type="spellStart"/>
             <w:r>
               <w:rPr>
+                <w:b/>
                 <w:sz w:val="16"/>
                 <w:szCs w:val="16"/>
               </w:rPr>
@@ -69,28 +68,32 @@
             <w:proofErr w:type="spellEnd"/>
             <w:r>
               <w:rPr>
+                <w:b/>
                 <w:sz w:val="16"/>
                 <w:szCs w:val="16"/>
               </w:rPr>
               <w:t xml:space="preserve"> Software Patterns) décrivent des principes fondamentaux d’assignation des responsabilités à des objets. Ils sont utilisés comme guide pour assigner correctement les responsabilités aux différentes classes lors du passage vers la conception</w:t>
             </w:r>
+            <w:bookmarkEnd w:id="0"/>
           </w:p>
         </w:tc>
       </w:tr>
       <w:tr>
         <w:tc>
           <w:tcPr>
-            <w:tcW w:w="1413" w:type="dxa"/>
-          </w:tcPr>
-          <w:p>
-            <w:pPr>
-              <w:rPr>
-                <w:sz w:val="14"/>
-                <w:szCs w:val="16"/>
-              </w:rPr>
-            </w:pPr>
-            <w:r>
-              <w:rPr>
+            <w:tcW w:w="245" w:type="pct"/>
+          </w:tcPr>
+          <w:p>
+            <w:pPr>
+              <w:rPr>
+                <w:b/>
+                <w:sz w:val="14"/>
+                <w:szCs w:val="16"/>
+              </w:rPr>
+            </w:pPr>
+            <w:r>
+              <w:rPr>
+                <w:b/>
                 <w:sz w:val="14"/>
                 <w:szCs w:val="16"/>
               </w:rPr>
@@ -100,17 +103,19 @@
         </w:tc>
         <w:tc>
           <w:tcPr>
-            <w:tcW w:w="1559" w:type="dxa"/>
-          </w:tcPr>
-          <w:p>
-            <w:pPr>
-              <w:rPr>
-                <w:sz w:val="16"/>
-                <w:szCs w:val="16"/>
-              </w:rPr>
-            </w:pPr>
-            <w:r>
-              <w:rPr>
+            <w:tcW w:w="1133" w:type="pct"/>
+          </w:tcPr>
+          <w:p>
+            <w:pPr>
+              <w:rPr>
+                <w:b/>
+                <w:sz w:val="16"/>
+                <w:szCs w:val="16"/>
+              </w:rPr>
+            </w:pPr>
+            <w:r>
+              <w:rPr>
+                <w:b/>
                 <w:sz w:val="16"/>
                 <w:szCs w:val="16"/>
               </w:rPr>
@@ -120,17 +125,19 @@
         </w:tc>
         <w:tc>
           <w:tcPr>
-            <w:tcW w:w="3565" w:type="dxa"/>
-          </w:tcPr>
-          <w:p>
-            <w:pPr>
-              <w:rPr>
-                <w:sz w:val="16"/>
-                <w:szCs w:val="16"/>
-              </w:rPr>
-            </w:pPr>
-            <w:r>
-              <w:rPr>
+            <w:tcW w:w="985" w:type="pct"/>
+          </w:tcPr>
+          <w:p>
+            <w:pPr>
+              <w:rPr>
+                <w:b/>
+                <w:sz w:val="16"/>
+                <w:szCs w:val="16"/>
+              </w:rPr>
+            </w:pPr>
+            <w:r>
+              <w:rPr>
+                <w:b/>
                 <w:sz w:val="16"/>
                 <w:szCs w:val="16"/>
               </w:rPr>
@@ -140,17 +147,19 @@
         </w:tc>
         <w:tc>
           <w:tcPr>
-            <w:tcW w:w="2127" w:type="dxa"/>
-          </w:tcPr>
-          <w:p>
-            <w:pPr>
-              <w:rPr>
-                <w:sz w:val="16"/>
-                <w:szCs w:val="16"/>
-              </w:rPr>
-            </w:pPr>
-            <w:r>
-              <w:rPr>
+            <w:tcW w:w="1651" w:type="pct"/>
+          </w:tcPr>
+          <w:p>
+            <w:pPr>
+              <w:rPr>
+                <w:b/>
+                <w:sz w:val="16"/>
+                <w:szCs w:val="16"/>
+              </w:rPr>
+            </w:pPr>
+            <w:r>
+              <w:rPr>
+                <w:b/>
                 <w:sz w:val="16"/>
                 <w:szCs w:val="16"/>
               </w:rPr>
@@ -160,17 +169,19 @@
         </w:tc>
         <w:tc>
           <w:tcPr>
-            <w:tcW w:w="2126" w:type="dxa"/>
-          </w:tcPr>
-          <w:p>
-            <w:pPr>
-              <w:rPr>
-                <w:sz w:val="16"/>
-                <w:szCs w:val="16"/>
-              </w:rPr>
-            </w:pPr>
-            <w:r>
-              <w:rPr>
+            <w:tcW w:w="986" w:type="pct"/>
+          </w:tcPr>
+          <w:p>
+            <w:pPr>
+              <w:rPr>
+                <w:b/>
+                <w:sz w:val="16"/>
+                <w:szCs w:val="16"/>
+              </w:rPr>
+            </w:pPr>
+            <w:r>
+              <w:rPr>
+                <w:b/>
                 <w:sz w:val="16"/>
                 <w:szCs w:val="16"/>
               </w:rPr>
@@ -182,7 +193,7 @@
       <w:tr>
         <w:tc>
           <w:tcPr>
-            <w:tcW w:w="1413" w:type="dxa"/>
+            <w:tcW w:w="245" w:type="pct"/>
           </w:tcPr>
           <w:p>
             <w:pPr>
@@ -202,46 +213,105 @@
         </w:tc>
         <w:tc>
           <w:tcPr>
-            <w:tcW w:w="1559" w:type="dxa"/>
-          </w:tcPr>
-          <w:p>
-            <w:pPr>
-              <w:rPr>
-                <w:sz w:val="16"/>
-                <w:szCs w:val="16"/>
-              </w:rPr>
-            </w:pPr>
-          </w:p>
-        </w:tc>
-        <w:tc>
-          <w:tcPr>
-            <w:tcW w:w="3565" w:type="dxa"/>
-          </w:tcPr>
-          <w:p>
-            <w:pPr>
-              <w:rPr>
-                <w:sz w:val="16"/>
-                <w:szCs w:val="16"/>
-              </w:rPr>
-            </w:pPr>
-          </w:p>
-        </w:tc>
-        <w:tc>
-          <w:tcPr>
-            <w:tcW w:w="2127" w:type="dxa"/>
-          </w:tcPr>
-          <w:p>
-            <w:pPr>
-              <w:rPr>
-                <w:sz w:val="16"/>
-                <w:szCs w:val="16"/>
-              </w:rPr>
-            </w:pPr>
-          </w:p>
-        </w:tc>
-        <w:tc>
-          <w:tcPr>
-            <w:tcW w:w="2126" w:type="dxa"/>
+            <w:tcW w:w="1133" w:type="pct"/>
+          </w:tcPr>
+          <w:p>
+            <w:pPr>
+              <w:rPr>
+                <w:sz w:val="16"/>
+                <w:szCs w:val="16"/>
+              </w:rPr>
+            </w:pPr>
+            <w:r>
+              <w:rPr>
+                <w:sz w:val="16"/>
+                <w:szCs w:val="16"/>
+              </w:rPr>
+              <w:t>D</w:t>
+            </w:r>
+            <w:r>
+              <w:rPr>
+                <w:sz w:val="16"/>
+                <w:szCs w:val="16"/>
+              </w:rPr>
+              <w:t>onner la responsabilité à l’objet le mieux en mesure d’y satisfaire,</w:t>
+            </w:r>
+          </w:p>
+        </w:tc>
+        <w:tc>
+          <w:tcPr>
+            <w:tcW w:w="985" w:type="pct"/>
+          </w:tcPr>
+          <w:p>
+            <w:pPr>
+              <w:rPr>
+                <w:sz w:val="16"/>
+                <w:szCs w:val="16"/>
+              </w:rPr>
+            </w:pPr>
+            <w:proofErr w:type="gramStart"/>
+            <w:r>
+              <w:rPr>
+                <w:sz w:val="16"/>
+                <w:szCs w:val="16"/>
+              </w:rPr>
+              <w:t>la</w:t>
+            </w:r>
+            <w:proofErr w:type="gramEnd"/>
+            <w:r>
+              <w:rPr>
+                <w:sz w:val="16"/>
+                <w:szCs w:val="16"/>
+              </w:rPr>
+              <w:t xml:space="preserve"> prise en charge d’une responsabilité requiert de l’information distribuée parmi plusieurs objets ou classes, ce qui donne lieu à plusieurs « experts partiels » qui collaborent pour remplir complètement la responsabilité.</w:t>
+            </w:r>
+          </w:p>
+        </w:tc>
+        <w:tc>
+          <w:tcPr>
+            <w:tcW w:w="1651" w:type="pct"/>
+          </w:tcPr>
+          <w:p>
+            <w:pPr>
+              <w:rPr>
+                <w:sz w:val="16"/>
+                <w:szCs w:val="16"/>
+              </w:rPr>
+            </w:pPr>
+            <w:r>
+              <w:rPr>
+                <w:sz w:val="16"/>
+                <w:szCs w:val="16"/>
+              </w:rPr>
+              <w:t>+</w:t>
+            </w:r>
+            <w:r>
+              <w:rPr>
+                <w:sz w:val="16"/>
+                <w:szCs w:val="16"/>
+              </w:rPr>
+              <w:t xml:space="preserve">Favorise l’encapsulation, puisque les objets utilisent leur propre information pour satisfaire la responsabilité, </w:t>
+            </w:r>
+          </w:p>
+          <w:p>
+            <w:pPr>
+              <w:rPr>
+                <w:sz w:val="16"/>
+                <w:szCs w:val="16"/>
+              </w:rPr>
+            </w:pPr>
+            <w:r>
+              <w:rPr>
+                <w:sz w:val="16"/>
+                <w:szCs w:val="16"/>
+              </w:rPr>
+              <w:t>+Supporte un couplage faible entre les classes, ce qui mène à des systèmes plus robustes et plus faciles à maintenir, + Distribue le comportement parmi les classes qui possèdent l’information nécessaire: ce qui encourage des définitions de classes plus cohérentes et plus faciles à comprendre.</w:t>
+            </w:r>
+          </w:p>
+        </w:tc>
+        <w:tc>
+          <w:tcPr>
+            <w:tcW w:w="986" w:type="pct"/>
           </w:tcPr>
           <w:p>
             <w:pPr>
@@ -256,7 +326,7 @@
       <w:tr>
         <w:tc>
           <w:tcPr>
-            <w:tcW w:w="1413" w:type="dxa"/>
+            <w:tcW w:w="245" w:type="pct"/>
           </w:tcPr>
           <w:p>
             <w:pPr>
@@ -276,46 +346,60 @@
         </w:tc>
         <w:tc>
           <w:tcPr>
-            <w:tcW w:w="1559" w:type="dxa"/>
-          </w:tcPr>
-          <w:p>
-            <w:pPr>
-              <w:rPr>
-                <w:sz w:val="16"/>
-                <w:szCs w:val="16"/>
-              </w:rPr>
-            </w:pPr>
-          </w:p>
-        </w:tc>
-        <w:tc>
-          <w:tcPr>
-            <w:tcW w:w="3565" w:type="dxa"/>
-          </w:tcPr>
-          <w:p>
-            <w:pPr>
-              <w:rPr>
-                <w:sz w:val="16"/>
-                <w:szCs w:val="16"/>
-              </w:rPr>
-            </w:pPr>
-          </w:p>
-        </w:tc>
-        <w:tc>
-          <w:tcPr>
-            <w:tcW w:w="2127" w:type="dxa"/>
-          </w:tcPr>
-          <w:p>
-            <w:pPr>
-              <w:rPr>
-                <w:sz w:val="16"/>
-                <w:szCs w:val="16"/>
-              </w:rPr>
-            </w:pPr>
-          </w:p>
-        </w:tc>
-        <w:tc>
-          <w:tcPr>
-            <w:tcW w:w="2126" w:type="dxa"/>
+            <w:tcW w:w="1133" w:type="pct"/>
+          </w:tcPr>
+          <w:p>
+            <w:pPr>
+              <w:rPr>
+                <w:sz w:val="16"/>
+                <w:szCs w:val="16"/>
+              </w:rPr>
+            </w:pPr>
+            <w:r>
+              <w:rPr>
+                <w:sz w:val="16"/>
+                <w:szCs w:val="16"/>
+              </w:rPr>
+              <w:t>D</w:t>
+            </w:r>
+            <w:r>
+              <w:rPr>
+                <w:sz w:val="16"/>
+                <w:szCs w:val="16"/>
+              </w:rPr>
+              <w:t>onner la responsabilité de créer un objet à un autre objet directement impliqué dans une relation avec l’objet créé</w:t>
+            </w:r>
+          </w:p>
+        </w:tc>
+        <w:tc>
+          <w:tcPr>
+            <w:tcW w:w="985" w:type="pct"/>
+          </w:tcPr>
+          <w:p>
+            <w:pPr>
+              <w:rPr>
+                <w:sz w:val="16"/>
+                <w:szCs w:val="16"/>
+              </w:rPr>
+            </w:pPr>
+          </w:p>
+        </w:tc>
+        <w:tc>
+          <w:tcPr>
+            <w:tcW w:w="1651" w:type="pct"/>
+          </w:tcPr>
+          <w:p>
+            <w:pPr>
+              <w:rPr>
+                <w:sz w:val="16"/>
+                <w:szCs w:val="16"/>
+              </w:rPr>
+            </w:pPr>
+          </w:p>
+        </w:tc>
+        <w:tc>
+          <w:tcPr>
+            <w:tcW w:w="986" w:type="pct"/>
           </w:tcPr>
           <w:p>
             <w:pPr>
@@ -330,7 +414,7 @@
       <w:tr>
         <w:tc>
           <w:tcPr>
-            <w:tcW w:w="1413" w:type="dxa"/>
+            <w:tcW w:w="245" w:type="pct"/>
           </w:tcPr>
           <w:p>
             <w:pPr>
@@ -350,46 +434,76 @@
         </w:tc>
         <w:tc>
           <w:tcPr>
-            <w:tcW w:w="1559" w:type="dxa"/>
-          </w:tcPr>
-          <w:p>
-            <w:pPr>
-              <w:rPr>
-                <w:sz w:val="16"/>
-                <w:szCs w:val="16"/>
-              </w:rPr>
-            </w:pPr>
-          </w:p>
-        </w:tc>
-        <w:tc>
-          <w:tcPr>
-            <w:tcW w:w="3565" w:type="dxa"/>
-          </w:tcPr>
-          <w:p>
-            <w:pPr>
-              <w:rPr>
-                <w:sz w:val="16"/>
-                <w:szCs w:val="16"/>
-              </w:rPr>
-            </w:pPr>
-          </w:p>
-        </w:tc>
-        <w:tc>
-          <w:tcPr>
-            <w:tcW w:w="2127" w:type="dxa"/>
-          </w:tcPr>
-          <w:p>
-            <w:pPr>
-              <w:rPr>
-                <w:sz w:val="16"/>
-                <w:szCs w:val="16"/>
-              </w:rPr>
-            </w:pPr>
-          </w:p>
-        </w:tc>
-        <w:tc>
-          <w:tcPr>
-            <w:tcW w:w="2126" w:type="dxa"/>
+            <w:tcW w:w="1133" w:type="pct"/>
+          </w:tcPr>
+          <w:p>
+            <w:pPr>
+              <w:rPr>
+                <w:sz w:val="16"/>
+                <w:szCs w:val="16"/>
+              </w:rPr>
+            </w:pPr>
+            <w:r>
+              <w:rPr>
+                <w:sz w:val="16"/>
+                <w:szCs w:val="16"/>
+              </w:rPr>
+              <w:t>A</w:t>
+            </w:r>
+            <w:r>
+              <w:rPr>
+                <w:sz w:val="16"/>
+                <w:szCs w:val="16"/>
+              </w:rPr>
+              <w:t xml:space="preserve">ssigner les responsabilités </w:t>
+            </w:r>
+            <w:proofErr w:type="gramStart"/>
+            <w:r>
+              <w:rPr>
+                <w:sz w:val="16"/>
+                <w:szCs w:val="16"/>
+              </w:rPr>
+              <w:t>de façon à ce</w:t>
+            </w:r>
+            <w:proofErr w:type="gramEnd"/>
+            <w:r>
+              <w:rPr>
+                <w:sz w:val="16"/>
+                <w:szCs w:val="16"/>
+              </w:rPr>
+              <w:t xml:space="preserve"> que le couplage reste faible</w:t>
+            </w:r>
+          </w:p>
+        </w:tc>
+        <w:tc>
+          <w:tcPr>
+            <w:tcW w:w="985" w:type="pct"/>
+          </w:tcPr>
+          <w:p>
+            <w:pPr>
+              <w:rPr>
+                <w:sz w:val="16"/>
+                <w:szCs w:val="16"/>
+              </w:rPr>
+            </w:pPr>
+          </w:p>
+        </w:tc>
+        <w:tc>
+          <w:tcPr>
+            <w:tcW w:w="1651" w:type="pct"/>
+          </w:tcPr>
+          <w:p>
+            <w:pPr>
+              <w:rPr>
+                <w:sz w:val="16"/>
+                <w:szCs w:val="16"/>
+              </w:rPr>
+            </w:pPr>
+          </w:p>
+        </w:tc>
+        <w:tc>
+          <w:tcPr>
+            <w:tcW w:w="986" w:type="pct"/>
           </w:tcPr>
           <w:p>
             <w:pPr>
@@ -404,7 +518,7 @@
       <w:tr>
         <w:tc>
           <w:tcPr>
-            <w:tcW w:w="1413" w:type="dxa"/>
+            <w:tcW w:w="245" w:type="pct"/>
           </w:tcPr>
           <w:p>
             <w:pPr>
@@ -424,46 +538,76 @@
         </w:tc>
         <w:tc>
           <w:tcPr>
-            <w:tcW w:w="1559" w:type="dxa"/>
-          </w:tcPr>
-          <w:p>
-            <w:pPr>
-              <w:rPr>
-                <w:sz w:val="16"/>
-                <w:szCs w:val="16"/>
-              </w:rPr>
-            </w:pPr>
-          </w:p>
-        </w:tc>
-        <w:tc>
-          <w:tcPr>
-            <w:tcW w:w="3565" w:type="dxa"/>
-          </w:tcPr>
-          <w:p>
-            <w:pPr>
-              <w:rPr>
-                <w:sz w:val="16"/>
-                <w:szCs w:val="16"/>
-              </w:rPr>
-            </w:pPr>
-          </w:p>
-        </w:tc>
-        <w:tc>
-          <w:tcPr>
-            <w:tcW w:w="2127" w:type="dxa"/>
-          </w:tcPr>
-          <w:p>
-            <w:pPr>
-              <w:rPr>
-                <w:sz w:val="16"/>
-                <w:szCs w:val="16"/>
-              </w:rPr>
-            </w:pPr>
-          </w:p>
-        </w:tc>
-        <w:tc>
-          <w:tcPr>
-            <w:tcW w:w="2126" w:type="dxa"/>
+            <w:tcW w:w="1133" w:type="pct"/>
+          </w:tcPr>
+          <w:p>
+            <w:pPr>
+              <w:rPr>
+                <w:sz w:val="16"/>
+                <w:szCs w:val="16"/>
+              </w:rPr>
+            </w:pPr>
+            <w:r>
+              <w:rPr>
+                <w:sz w:val="16"/>
+                <w:szCs w:val="16"/>
+              </w:rPr>
+              <w:t>A</w:t>
+            </w:r>
+            <w:r>
+              <w:rPr>
+                <w:sz w:val="16"/>
+                <w:szCs w:val="16"/>
+              </w:rPr>
+              <w:t xml:space="preserve">ssigner les responsabilités </w:t>
+            </w:r>
+            <w:proofErr w:type="gramStart"/>
+            <w:r>
+              <w:rPr>
+                <w:sz w:val="16"/>
+                <w:szCs w:val="16"/>
+              </w:rPr>
+              <w:t>de façon à ce</w:t>
+            </w:r>
+            <w:proofErr w:type="gramEnd"/>
+            <w:r>
+              <w:rPr>
+                <w:sz w:val="16"/>
+                <w:szCs w:val="16"/>
+              </w:rPr>
+              <w:t xml:space="preserve"> que la cohésion reste élevée</w:t>
+            </w:r>
+          </w:p>
+        </w:tc>
+        <w:tc>
+          <w:tcPr>
+            <w:tcW w:w="985" w:type="pct"/>
+          </w:tcPr>
+          <w:p>
+            <w:pPr>
+              <w:rPr>
+                <w:sz w:val="16"/>
+                <w:szCs w:val="16"/>
+              </w:rPr>
+            </w:pPr>
+          </w:p>
+        </w:tc>
+        <w:tc>
+          <w:tcPr>
+            <w:tcW w:w="1651" w:type="pct"/>
+          </w:tcPr>
+          <w:p>
+            <w:pPr>
+              <w:rPr>
+                <w:sz w:val="16"/>
+                <w:szCs w:val="16"/>
+              </w:rPr>
+            </w:pPr>
+          </w:p>
+        </w:tc>
+        <w:tc>
+          <w:tcPr>
+            <w:tcW w:w="986" w:type="pct"/>
           </w:tcPr>
           <w:p>
             <w:pPr>
@@ -478,7 +622,7 @@
       <w:tr>
         <w:tc>
           <w:tcPr>
-            <w:tcW w:w="1413" w:type="dxa"/>
+            <w:tcW w:w="245" w:type="pct"/>
           </w:tcPr>
           <w:p>
             <w:pPr>
@@ -498,46 +642,60 @@
         </w:tc>
         <w:tc>
           <w:tcPr>
-            <w:tcW w:w="1559" w:type="dxa"/>
-          </w:tcPr>
-          <w:p>
-            <w:pPr>
-              <w:rPr>
-                <w:sz w:val="16"/>
-                <w:szCs w:val="16"/>
-              </w:rPr>
-            </w:pPr>
-          </w:p>
-        </w:tc>
-        <w:tc>
-          <w:tcPr>
-            <w:tcW w:w="3565" w:type="dxa"/>
-          </w:tcPr>
-          <w:p>
-            <w:pPr>
-              <w:rPr>
-                <w:sz w:val="16"/>
-                <w:szCs w:val="16"/>
-              </w:rPr>
-            </w:pPr>
-          </w:p>
-        </w:tc>
-        <w:tc>
-          <w:tcPr>
-            <w:tcW w:w="2127" w:type="dxa"/>
-          </w:tcPr>
-          <w:p>
-            <w:pPr>
-              <w:rPr>
-                <w:sz w:val="16"/>
-                <w:szCs w:val="16"/>
-              </w:rPr>
-            </w:pPr>
-          </w:p>
-        </w:tc>
-        <w:tc>
-          <w:tcPr>
-            <w:tcW w:w="2126" w:type="dxa"/>
+            <w:tcW w:w="1133" w:type="pct"/>
+          </w:tcPr>
+          <w:p>
+            <w:pPr>
+              <w:rPr>
+                <w:sz w:val="16"/>
+                <w:szCs w:val="16"/>
+              </w:rPr>
+            </w:pPr>
+            <w:r>
+              <w:rPr>
+                <w:sz w:val="16"/>
+                <w:szCs w:val="16"/>
+              </w:rPr>
+              <w:t>A</w:t>
+            </w:r>
+            <w:r>
+              <w:rPr>
+                <w:sz w:val="16"/>
+                <w:szCs w:val="16"/>
+              </w:rPr>
+              <w:t>ssigner la responsabilité de gérer les messages d’évènements du système à une classe spécialisée du modèle,</w:t>
+            </w:r>
+          </w:p>
+        </w:tc>
+        <w:tc>
+          <w:tcPr>
+            <w:tcW w:w="985" w:type="pct"/>
+          </w:tcPr>
+          <w:p>
+            <w:pPr>
+              <w:rPr>
+                <w:sz w:val="16"/>
+                <w:szCs w:val="16"/>
+              </w:rPr>
+            </w:pPr>
+          </w:p>
+        </w:tc>
+        <w:tc>
+          <w:tcPr>
+            <w:tcW w:w="1651" w:type="pct"/>
+          </w:tcPr>
+          <w:p>
+            <w:pPr>
+              <w:rPr>
+                <w:sz w:val="16"/>
+                <w:szCs w:val="16"/>
+              </w:rPr>
+            </w:pPr>
+          </w:p>
+        </w:tc>
+        <w:tc>
+          <w:tcPr>
+            <w:tcW w:w="986" w:type="pct"/>
           </w:tcPr>
           <w:p>
             <w:pPr>
@@ -552,68 +710,94 @@
       <w:tr>
         <w:tc>
           <w:tcPr>
-            <w:tcW w:w="1413" w:type="dxa"/>
-          </w:tcPr>
-          <w:p>
-            <w:pPr>
-              <w:rPr>
-                <w:sz w:val="14"/>
-                <w:szCs w:val="16"/>
-              </w:rPr>
-            </w:pPr>
-            <w:proofErr w:type="spellStart"/>
-            <w:r>
-              <w:rPr>
-                <w:sz w:val="14"/>
-                <w:szCs w:val="16"/>
-              </w:rPr>
-              <w:t>PolyMorphisme</w:t>
-            </w:r>
-            <w:proofErr w:type="spellEnd"/>
-          </w:p>
-        </w:tc>
-        <w:tc>
-          <w:tcPr>
-            <w:tcW w:w="1559" w:type="dxa"/>
-          </w:tcPr>
-          <w:p>
-            <w:pPr>
-              <w:rPr>
-                <w:sz w:val="16"/>
-                <w:szCs w:val="16"/>
-              </w:rPr>
-            </w:pPr>
-          </w:p>
-        </w:tc>
-        <w:tc>
-          <w:tcPr>
-            <w:tcW w:w="3565" w:type="dxa"/>
-          </w:tcPr>
-          <w:p>
-            <w:pPr>
-              <w:rPr>
-                <w:sz w:val="16"/>
-                <w:szCs w:val="16"/>
-              </w:rPr>
-            </w:pPr>
-          </w:p>
-        </w:tc>
-        <w:tc>
-          <w:tcPr>
-            <w:tcW w:w="2127" w:type="dxa"/>
-          </w:tcPr>
-          <w:p>
-            <w:pPr>
-              <w:rPr>
-                <w:sz w:val="16"/>
-                <w:szCs w:val="16"/>
-              </w:rPr>
-            </w:pPr>
-          </w:p>
-        </w:tc>
-        <w:tc>
-          <w:tcPr>
-            <w:tcW w:w="2126" w:type="dxa"/>
+            <w:tcW w:w="245" w:type="pct"/>
+          </w:tcPr>
+          <w:p>
+            <w:pPr>
+              <w:rPr>
+                <w:sz w:val="14"/>
+                <w:szCs w:val="16"/>
+              </w:rPr>
+            </w:pPr>
+            <w:r>
+              <w:rPr>
+                <w:sz w:val="14"/>
+                <w:szCs w:val="16"/>
+              </w:rPr>
+              <w:t>Poly</w:t>
+            </w:r>
+            <w:r>
+              <w:rPr>
+                <w:sz w:val="14"/>
+                <w:szCs w:val="16"/>
+              </w:rPr>
+              <w:t>m</w:t>
+            </w:r>
+            <w:r>
+              <w:rPr>
+                <w:sz w:val="14"/>
+                <w:szCs w:val="16"/>
+              </w:rPr>
+              <w:t>orphisme</w:t>
+            </w:r>
+          </w:p>
+        </w:tc>
+        <w:tc>
+          <w:tcPr>
+            <w:tcW w:w="1133" w:type="pct"/>
+          </w:tcPr>
+          <w:p>
+            <w:pPr>
+              <w:rPr>
+                <w:sz w:val="16"/>
+                <w:szCs w:val="16"/>
+              </w:rPr>
+            </w:pPr>
+            <w:r>
+              <w:rPr>
+                <w:sz w:val="16"/>
+                <w:szCs w:val="16"/>
+              </w:rPr>
+              <w:t>U</w:t>
+            </w:r>
+            <w:r>
+              <w:rPr>
+                <w:sz w:val="16"/>
+                <w:szCs w:val="16"/>
+              </w:rPr>
+              <w:t>tiliser des interfaces pour traiter des alternatives qui dépendent du type des objets,</w:t>
+            </w:r>
+          </w:p>
+        </w:tc>
+        <w:tc>
+          <w:tcPr>
+            <w:tcW w:w="985" w:type="pct"/>
+          </w:tcPr>
+          <w:p>
+            <w:pPr>
+              <w:rPr>
+                <w:sz w:val="16"/>
+                <w:szCs w:val="16"/>
+              </w:rPr>
+            </w:pPr>
+          </w:p>
+        </w:tc>
+        <w:tc>
+          <w:tcPr>
+            <w:tcW w:w="1651" w:type="pct"/>
+          </w:tcPr>
+          <w:p>
+            <w:pPr>
+              <w:rPr>
+                <w:sz w:val="16"/>
+                <w:szCs w:val="16"/>
+              </w:rPr>
+            </w:pPr>
+          </w:p>
+        </w:tc>
+        <w:tc>
+          <w:tcPr>
+            <w:tcW w:w="986" w:type="pct"/>
           </w:tcPr>
           <w:p>
             <w:pPr>
@@ -628,7 +812,7 @@
       <w:tr>
         <w:tc>
           <w:tcPr>
-            <w:tcW w:w="1413" w:type="dxa"/>
+            <w:tcW w:w="245" w:type="pct"/>
           </w:tcPr>
           <w:p>
             <w:pPr>
@@ -648,48 +832,60 @@
         </w:tc>
         <w:tc>
           <w:tcPr>
-            <w:tcW w:w="1559" w:type="dxa"/>
-          </w:tcPr>
-          <w:p>
-            <w:pPr>
-              <w:rPr>
-                <w:sz w:val="16"/>
-                <w:szCs w:val="16"/>
-              </w:rPr>
-            </w:pPr>
-            <w:bookmarkStart w:id="0" w:name="_GoBack"/>
-            <w:bookmarkEnd w:id="0"/>
-          </w:p>
-        </w:tc>
-        <w:tc>
-          <w:tcPr>
-            <w:tcW w:w="3565" w:type="dxa"/>
-          </w:tcPr>
-          <w:p>
-            <w:pPr>
-              <w:rPr>
-                <w:sz w:val="16"/>
-                <w:szCs w:val="16"/>
-              </w:rPr>
-            </w:pPr>
-          </w:p>
-        </w:tc>
-        <w:tc>
-          <w:tcPr>
-            <w:tcW w:w="2127" w:type="dxa"/>
-          </w:tcPr>
-          <w:p>
-            <w:pPr>
-              <w:rPr>
-                <w:sz w:val="16"/>
-                <w:szCs w:val="16"/>
-              </w:rPr>
-            </w:pPr>
-          </w:p>
-        </w:tc>
-        <w:tc>
-          <w:tcPr>
-            <w:tcW w:w="2126" w:type="dxa"/>
+            <w:tcW w:w="1133" w:type="pct"/>
+          </w:tcPr>
+          <w:p>
+            <w:pPr>
+              <w:rPr>
+                <w:sz w:val="16"/>
+                <w:szCs w:val="16"/>
+              </w:rPr>
+            </w:pPr>
+            <w:r>
+              <w:rPr>
+                <w:sz w:val="16"/>
+                <w:szCs w:val="16"/>
+              </w:rPr>
+              <w:t>A</w:t>
+            </w:r>
+            <w:r>
+              <w:rPr>
+                <w:sz w:val="16"/>
+                <w:szCs w:val="16"/>
+              </w:rPr>
+              <w:t>ssigner des responsabilités à un objet intermédiaire pour éviter que des classes soient couplées,</w:t>
+            </w:r>
+          </w:p>
+        </w:tc>
+        <w:tc>
+          <w:tcPr>
+            <w:tcW w:w="985" w:type="pct"/>
+          </w:tcPr>
+          <w:p>
+            <w:pPr>
+              <w:rPr>
+                <w:sz w:val="16"/>
+                <w:szCs w:val="16"/>
+              </w:rPr>
+            </w:pPr>
+          </w:p>
+        </w:tc>
+        <w:tc>
+          <w:tcPr>
+            <w:tcW w:w="1651" w:type="pct"/>
+          </w:tcPr>
+          <w:p>
+            <w:pPr>
+              <w:rPr>
+                <w:sz w:val="16"/>
+                <w:szCs w:val="16"/>
+              </w:rPr>
+            </w:pPr>
+          </w:p>
+        </w:tc>
+        <w:tc>
+          <w:tcPr>
+            <w:tcW w:w="986" w:type="pct"/>
           </w:tcPr>
           <w:p>
             <w:pPr>
@@ -704,7 +900,7 @@
       <w:tr>
         <w:tc>
           <w:tcPr>
-            <w:tcW w:w="1413" w:type="dxa"/>
+            <w:tcW w:w="245" w:type="pct"/>
           </w:tcPr>
           <w:p>
             <w:pPr>
@@ -724,46 +920,60 @@
         </w:tc>
         <w:tc>
           <w:tcPr>
-            <w:tcW w:w="1559" w:type="dxa"/>
-          </w:tcPr>
-          <w:p>
-            <w:pPr>
-              <w:rPr>
-                <w:sz w:val="16"/>
-                <w:szCs w:val="16"/>
-              </w:rPr>
-            </w:pPr>
-          </w:p>
-        </w:tc>
-        <w:tc>
-          <w:tcPr>
-            <w:tcW w:w="3565" w:type="dxa"/>
-          </w:tcPr>
-          <w:p>
-            <w:pPr>
-              <w:rPr>
-                <w:sz w:val="16"/>
-                <w:szCs w:val="16"/>
-              </w:rPr>
-            </w:pPr>
-          </w:p>
-        </w:tc>
-        <w:tc>
-          <w:tcPr>
-            <w:tcW w:w="2127" w:type="dxa"/>
-          </w:tcPr>
-          <w:p>
-            <w:pPr>
-              <w:rPr>
-                <w:sz w:val="16"/>
-                <w:szCs w:val="16"/>
-              </w:rPr>
-            </w:pPr>
-          </w:p>
-        </w:tc>
-        <w:tc>
-          <w:tcPr>
-            <w:tcW w:w="2126" w:type="dxa"/>
+            <w:tcW w:w="1133" w:type="pct"/>
+          </w:tcPr>
+          <w:p>
+            <w:pPr>
+              <w:rPr>
+                <w:sz w:val="16"/>
+                <w:szCs w:val="16"/>
+              </w:rPr>
+            </w:pPr>
+            <w:r>
+              <w:rPr>
+                <w:sz w:val="16"/>
+                <w:szCs w:val="16"/>
+              </w:rPr>
+              <w:t>A</w:t>
+            </w:r>
+            <w:r>
+              <w:rPr>
+                <w:sz w:val="16"/>
+                <w:szCs w:val="16"/>
+              </w:rPr>
+              <w:t>ssigner un ensemble de responsabilité à une classe créée artificiellement,</w:t>
+            </w:r>
+          </w:p>
+        </w:tc>
+        <w:tc>
+          <w:tcPr>
+            <w:tcW w:w="985" w:type="pct"/>
+          </w:tcPr>
+          <w:p>
+            <w:pPr>
+              <w:rPr>
+                <w:sz w:val="16"/>
+                <w:szCs w:val="16"/>
+              </w:rPr>
+            </w:pPr>
+          </w:p>
+        </w:tc>
+        <w:tc>
+          <w:tcPr>
+            <w:tcW w:w="1651" w:type="pct"/>
+          </w:tcPr>
+          <w:p>
+            <w:pPr>
+              <w:rPr>
+                <w:sz w:val="16"/>
+                <w:szCs w:val="16"/>
+              </w:rPr>
+            </w:pPr>
+          </w:p>
+        </w:tc>
+        <w:tc>
+          <w:tcPr>
+            <w:tcW w:w="986" w:type="pct"/>
           </w:tcPr>
           <w:p>
             <w:pPr>
@@ -778,7 +988,7 @@
       <w:tr>
         <w:tc>
           <w:tcPr>
-            <w:tcW w:w="1413" w:type="dxa"/>
+            <w:tcW w:w="245" w:type="pct"/>
           </w:tcPr>
           <w:p>
             <w:pPr>
@@ -798,46 +1008,60 @@
         </w:tc>
         <w:tc>
           <w:tcPr>
-            <w:tcW w:w="1559" w:type="dxa"/>
-          </w:tcPr>
-          <w:p>
-            <w:pPr>
-              <w:rPr>
-                <w:sz w:val="16"/>
-                <w:szCs w:val="16"/>
-              </w:rPr>
-            </w:pPr>
-          </w:p>
-        </w:tc>
-        <w:tc>
-          <w:tcPr>
-            <w:tcW w:w="3565" w:type="dxa"/>
-          </w:tcPr>
-          <w:p>
-            <w:pPr>
-              <w:rPr>
-                <w:sz w:val="16"/>
-                <w:szCs w:val="16"/>
-              </w:rPr>
-            </w:pPr>
-          </w:p>
-        </w:tc>
-        <w:tc>
-          <w:tcPr>
-            <w:tcW w:w="2127" w:type="dxa"/>
-          </w:tcPr>
-          <w:p>
-            <w:pPr>
-              <w:rPr>
-                <w:sz w:val="16"/>
-                <w:szCs w:val="16"/>
-              </w:rPr>
-            </w:pPr>
-          </w:p>
-        </w:tc>
-        <w:tc>
-          <w:tcPr>
-            <w:tcW w:w="2126" w:type="dxa"/>
+            <w:tcW w:w="1133" w:type="pct"/>
+          </w:tcPr>
+          <w:p>
+            <w:pPr>
+              <w:rPr>
+                <w:sz w:val="16"/>
+                <w:szCs w:val="16"/>
+              </w:rPr>
+            </w:pPr>
+            <w:r>
+              <w:rPr>
+                <w:sz w:val="16"/>
+                <w:szCs w:val="16"/>
+              </w:rPr>
+              <w:t>I</w:t>
+            </w:r>
+            <w:r>
+              <w:rPr>
+                <w:sz w:val="16"/>
+                <w:szCs w:val="16"/>
+              </w:rPr>
+              <w:t>dentifier des points d’instabilité ou de variation et développer des interfaces stables autour de ces points.</w:t>
+            </w:r>
+          </w:p>
+        </w:tc>
+        <w:tc>
+          <w:tcPr>
+            <w:tcW w:w="985" w:type="pct"/>
+          </w:tcPr>
+          <w:p>
+            <w:pPr>
+              <w:rPr>
+                <w:sz w:val="16"/>
+                <w:szCs w:val="16"/>
+              </w:rPr>
+            </w:pPr>
+          </w:p>
+        </w:tc>
+        <w:tc>
+          <w:tcPr>
+            <w:tcW w:w="1651" w:type="pct"/>
+          </w:tcPr>
+          <w:p>
+            <w:pPr>
+              <w:rPr>
+                <w:sz w:val="16"/>
+                <w:szCs w:val="16"/>
+              </w:rPr>
+            </w:pPr>
+          </w:p>
+        </w:tc>
+        <w:tc>
+          <w:tcPr>
+            <w:tcW w:w="986" w:type="pct"/>
           </w:tcPr>
           <w:p>
             <w:pPr>
@@ -852,7 +1076,7 @@
     </w:tbl>
     <w:p/>
     <w:sectPr>
-      <w:pgSz w:w="12240" w:h="15840"/>
+      <w:pgSz w:w="15840" w:h="12240" w:orient="landscape"/>
       <w:pgMar w:top="720" w:right="720" w:bottom="720" w:left="720" w:header="708" w:footer="708" w:gutter="0"/>
       <w:cols w:space="708"/>
       <w:docGrid w:linePitch="360"/>
@@ -862,7 +1086,7 @@
 </file>
 
 <file path=word/styles.xml><?xml version="1.0" encoding="utf-8"?>
-<w:styles xmlns:mc="http://schemas.openxmlformats.org/markup-compatibility/2006" xmlns:r="http://schemas.openxmlformats.org/officeDocument/2006/relationships" xmlns:w="http://schemas.openxmlformats.org/wordprocessingml/2006/main" xmlns:w14="http://schemas.microsoft.com/office/word/2010/wordml" xmlns:w15="http://schemas.microsoft.com/office/word/2012/wordml" xmlns:w16se="http://schemas.microsoft.com/office/word/2015/wordml/symex" mc:Ignorable="w14 w15 w16se">
+<w:styles xmlns:mc="http://schemas.openxmlformats.org/markup-compatibility/2006" xmlns:r="http://schemas.openxmlformats.org/officeDocument/2006/relationships" xmlns:w="http://schemas.openxmlformats.org/wordprocessingml/2006/main" xmlns:w14="http://schemas.microsoft.com/office/word/2010/wordml" xmlns:w15="http://schemas.microsoft.com/office/word/2012/wordml" xmlns:w16cid="http://schemas.microsoft.com/office/word/2016/wordml/cid" xmlns:w16se="http://schemas.microsoft.com/office/word/2015/wordml/symex" mc:Ignorable="w14 w15 w16se w16cid">
   <w:docDefaults>
     <w:rPrDefault>
       <w:rPr>
@@ -878,7 +1102,7 @@
       </w:pPr>
     </w:pPrDefault>
   </w:docDefaults>
-  <w:latentStyles w:defLockedState="0" w:defUIPriority="99" w:defSemiHidden="0" w:defUnhideWhenUsed="0" w:defQFormat="0" w:count="371">
+  <w:latentStyles w:defLockedState="0" w:defUIPriority="99" w:defSemiHidden="0" w:defUnhideWhenUsed="0" w:defQFormat="0" w:count="375">
     <w:lsdException w:name="Normal" w:uiPriority="0" w:qFormat="1"/>
     <w:lsdException w:name="heading 1" w:uiPriority="9" w:qFormat="1"/>
     <w:lsdException w:name="heading 2" w:semiHidden="1" w:uiPriority="9" w:unhideWhenUsed="1" w:qFormat="1"/>
@@ -984,7 +1208,6 @@
     <w:lsdException w:name="HTML Sample" w:semiHidden="1" w:unhideWhenUsed="1"/>
     <w:lsdException w:name="HTML Typewriter" w:semiHidden="1" w:unhideWhenUsed="1"/>
     <w:lsdException w:name="HTML Variable" w:semiHidden="1" w:unhideWhenUsed="1"/>
-    <w:lsdException w:name="Normal Table" w:semiHidden="1" w:unhideWhenUsed="1"/>
     <w:lsdException w:name="annotation subject" w:semiHidden="1" w:unhideWhenUsed="1"/>
     <w:lsdException w:name="No List" w:semiHidden="1" w:unhideWhenUsed="1"/>
     <w:lsdException w:name="Outline List 1" w:semiHidden="1" w:unhideWhenUsed="1"/>
@@ -1028,10 +1251,8 @@
     <w:lsdException w:name="Table Elegant" w:semiHidden="1" w:unhideWhenUsed="1"/>
     <w:lsdException w:name="Table Professional" w:semiHidden="1" w:unhideWhenUsed="1"/>
     <w:lsdException w:name="Table Subtle 1" w:semiHidden="1" w:unhideWhenUsed="1"/>
-    <w:lsdException w:name="Table Subtle 2" w:semiHidden="1" w:unhideWhenUsed="1"/>
     <w:lsdException w:name="Table Web 1" w:semiHidden="1" w:unhideWhenUsed="1"/>
     <w:lsdException w:name="Table Web 2" w:semiHidden="1" w:unhideWhenUsed="1"/>
-    <w:lsdException w:name="Table Web 3" w:semiHidden="1" w:unhideWhenUsed="1"/>
     <w:lsdException w:name="Balloon Text" w:semiHidden="1" w:unhideWhenUsed="1"/>
     <w:lsdException w:name="Table Grid" w:uiPriority="39"/>
     <w:lsdException w:name="Table Theme" w:semiHidden="1" w:unhideWhenUsed="1"/>
@@ -1250,18 +1471,22 @@
     <w:lsdException w:name="List Table 5 Dark Accent 6" w:uiPriority="50"/>
     <w:lsdException w:name="List Table 6 Colorful Accent 6" w:uiPriority="51"/>
     <w:lsdException w:name="List Table 7 Colorful Accent 6" w:uiPriority="52"/>
+    <w:lsdException w:name="Mention" w:semiHidden="1" w:unhideWhenUsed="1"/>
+    <w:lsdException w:name="Smart Hyperlink" w:semiHidden="1" w:unhideWhenUsed="1"/>
+    <w:lsdException w:name="Hashtag" w:semiHidden="1" w:unhideWhenUsed="1"/>
+    <w:lsdException w:name="Unresolved Mention" w:semiHidden="1" w:unhideWhenUsed="1"/>
   </w:latentStyles>
   <w:style w:type="paragraph" w:default="1" w:styleId="Normal">
     <w:name w:val="Normal"/>
     <w:qFormat/>
   </w:style>
-  <w:style w:type="character" w:default="1" w:styleId="Policepardfaut">
+  <w:style w:type="character" w:default="1" w:styleId="DefaultParagraphFont">
     <w:name w:val="Default Paragraph Font"/>
     <w:uiPriority w:val="1"/>
     <w:semiHidden/>
     <w:unhideWhenUsed/>
   </w:style>
-  <w:style w:type="table" w:default="1" w:styleId="TableauNormal">
+  <w:style w:type="table" w:default="1" w:styleId="TableNormal">
     <w:name w:val="Normal Table"/>
     <w:uiPriority w:val="99"/>
     <w:semiHidden/>
@@ -1276,15 +1501,15 @@
       </w:tblCellMar>
     </w:tblPr>
   </w:style>
-  <w:style w:type="numbering" w:default="1" w:styleId="Aucuneliste">
+  <w:style w:type="numbering" w:default="1" w:styleId="NoList">
     <w:name w:val="No List"/>
     <w:uiPriority w:val="99"/>
     <w:semiHidden/>
     <w:unhideWhenUsed/>
   </w:style>
-  <w:style w:type="table" w:styleId="Grilledutableau">
+  <w:style w:type="table" w:styleId="TableGrid">
     <w:name w:val="Table Grid"/>
-    <w:basedOn w:val="TableauNormal"/>
+    <w:basedOn w:val="TableNormal"/>
     <w:uiPriority w:val="39"/>
     <w:rsid w:val="00D44809"/>
     <w:pPr>

</xml_diff>

<commit_message>
Debut du tp4 et ajout du dossier aide pour accelerer le tp
</commit_message>
<xml_diff>
--- a/TP2/GRASP.docx
+++ b/TP2/GRASP.docx
@@ -6,14 +6,15 @@
       <w:tblPr>
         <w:tblStyle w:val="TableGrid"/>
         <w:tblW w:w="5000" w:type="pct"/>
+        <w:tblLayout w:type="fixed"/>
         <w:tblLook w:val="04A0" w:firstRow="1" w:lastRow="0" w:firstColumn="1" w:lastColumn="0" w:noHBand="0" w:noVBand="1"/>
       </w:tblPr>
       <w:tblGrid>
-        <w:gridCol w:w="1108"/>
+        <w:gridCol w:w="987"/>
+        <w:gridCol w:w="1986"/>
+        <w:gridCol w:w="3117"/>
+        <w:gridCol w:w="5140"/>
         <w:gridCol w:w="3160"/>
-        <w:gridCol w:w="2734"/>
-        <w:gridCol w:w="4651"/>
-        <w:gridCol w:w="2737"/>
       </w:tblGrid>
       <w:tr>
         <w:tc>
@@ -29,7 +30,6 @@
                 <w:szCs w:val="16"/>
               </w:rPr>
             </w:pPr>
-            <w:bookmarkStart w:id="0" w:name="_GoBack"/>
             <w:r>
               <w:rPr>
                 <w:b/>
@@ -74,14 +74,13 @@
               </w:rPr>
               <w:t xml:space="preserve"> Software Patterns) décrivent des principes fondamentaux d’assignation des responsabilités à des objets. Ils sont utilisés comme guide pour assigner correctement les responsabilités aux différentes classes lors du passage vers la conception</w:t>
             </w:r>
-            <w:bookmarkEnd w:id="0"/>
           </w:p>
         </w:tc>
       </w:tr>
       <w:tr>
         <w:tc>
           <w:tcPr>
-            <w:tcW w:w="245" w:type="pct"/>
+            <w:tcW w:w="343" w:type="pct"/>
           </w:tcPr>
           <w:p>
             <w:pPr>
@@ -103,7 +102,7 @@
         </w:tc>
         <w:tc>
           <w:tcPr>
-            <w:tcW w:w="1133" w:type="pct"/>
+            <w:tcW w:w="690" w:type="pct"/>
           </w:tcPr>
           <w:p>
             <w:pPr>
@@ -125,7 +124,7 @@
         </w:tc>
         <w:tc>
           <w:tcPr>
-            <w:tcW w:w="985" w:type="pct"/>
+            <w:tcW w:w="1083" w:type="pct"/>
           </w:tcPr>
           <w:p>
             <w:pPr>
@@ -147,7 +146,7 @@
         </w:tc>
         <w:tc>
           <w:tcPr>
-            <w:tcW w:w="1651" w:type="pct"/>
+            <w:tcW w:w="1786" w:type="pct"/>
           </w:tcPr>
           <w:p>
             <w:pPr>
@@ -169,7 +168,7 @@
         </w:tc>
         <w:tc>
           <w:tcPr>
-            <w:tcW w:w="986" w:type="pct"/>
+            <w:tcW w:w="1098" w:type="pct"/>
           </w:tcPr>
           <w:p>
             <w:pPr>
@@ -193,7 +192,7 @@
       <w:tr>
         <w:tc>
           <w:tcPr>
-            <w:tcW w:w="245" w:type="pct"/>
+            <w:tcW w:w="343" w:type="pct"/>
           </w:tcPr>
           <w:p>
             <w:pPr>
@@ -213,7 +212,7 @@
         </w:tc>
         <w:tc>
           <w:tcPr>
-            <w:tcW w:w="1133" w:type="pct"/>
+            <w:tcW w:w="690" w:type="pct"/>
           </w:tcPr>
           <w:p>
             <w:pPr>
@@ -240,36 +239,34 @@
         </w:tc>
         <w:tc>
           <w:tcPr>
-            <w:tcW w:w="985" w:type="pct"/>
-          </w:tcPr>
-          <w:p>
-            <w:pPr>
-              <w:rPr>
-                <w:sz w:val="16"/>
-                <w:szCs w:val="16"/>
-              </w:rPr>
-            </w:pPr>
-            <w:proofErr w:type="gramStart"/>
-            <w:r>
-              <w:rPr>
-                <w:sz w:val="16"/>
-                <w:szCs w:val="16"/>
-              </w:rPr>
-              <w:t>la</w:t>
-            </w:r>
-            <w:proofErr w:type="gramEnd"/>
-            <w:r>
-              <w:rPr>
-                <w:sz w:val="16"/>
-                <w:szCs w:val="16"/>
-              </w:rPr>
-              <w:t xml:space="preserve"> prise en charge d’une responsabilité requiert de l’information distribuée parmi plusieurs objets ou classes, ce qui donne lieu à plusieurs « experts partiels » qui collaborent pour remplir complètement la responsabilité.</w:t>
-            </w:r>
-          </w:p>
-        </w:tc>
-        <w:tc>
-          <w:tcPr>
-            <w:tcW w:w="1651" w:type="pct"/>
+            <w:tcW w:w="1083" w:type="pct"/>
+          </w:tcPr>
+          <w:p>
+            <w:pPr>
+              <w:rPr>
+                <w:sz w:val="16"/>
+                <w:szCs w:val="16"/>
+              </w:rPr>
+            </w:pPr>
+            <w:r>
+              <w:rPr>
+                <w:sz w:val="16"/>
+                <w:szCs w:val="16"/>
+              </w:rPr>
+              <w:t>L</w:t>
+            </w:r>
+            <w:r>
+              <w:rPr>
+                <w:sz w:val="16"/>
+                <w:szCs w:val="16"/>
+              </w:rPr>
+              <w:t>a prise en charge d’une responsabilité requiert de l’information distribuée parmi plusieurs objets ou classes, ce qui donne lieu à plusieurs « experts partiels » qui collaborent pour remplir complètement la responsabilité.</w:t>
+            </w:r>
+          </w:p>
+        </w:tc>
+        <w:tc>
+          <w:tcPr>
+            <w:tcW w:w="1786" w:type="pct"/>
           </w:tcPr>
           <w:p>
             <w:pPr>
@@ -305,28 +302,83 @@
                 <w:sz w:val="16"/>
                 <w:szCs w:val="16"/>
               </w:rPr>
-              <w:t>+Supporte un couplage faible entre les classes, ce qui mène à des systèmes plus robustes et plus faciles à maintenir, + Distribue le comportement parmi les classes qui possèdent l’information nécessaire: ce qui encourage des définitions de classes plus cohérentes et plus faciles à comprendre.</w:t>
-            </w:r>
-          </w:p>
-        </w:tc>
-        <w:tc>
-          <w:tcPr>
-            <w:tcW w:w="986" w:type="pct"/>
-          </w:tcPr>
-          <w:p>
-            <w:pPr>
-              <w:rPr>
-                <w:sz w:val="16"/>
-                <w:szCs w:val="16"/>
-              </w:rPr>
-            </w:pPr>
+              <w:t xml:space="preserve">+Supporte un couplage faible entre les classes, ce qui mène à des systèmes plus robustes et plus faciles à maintenir, </w:t>
+            </w:r>
+          </w:p>
+          <w:p>
+            <w:pPr>
+              <w:rPr>
+                <w:sz w:val="16"/>
+                <w:szCs w:val="16"/>
+              </w:rPr>
+            </w:pPr>
+            <w:r>
+              <w:rPr>
+                <w:sz w:val="16"/>
+                <w:szCs w:val="16"/>
+              </w:rPr>
+              <w:t>+ Distribue le comportement parmi les classes qui possèdent l’information nécessaire: ce qui encourage des définitions de classes plus cohérentes et plus faciles à comprendre.</w:t>
+            </w:r>
+          </w:p>
+        </w:tc>
+        <w:tc>
+          <w:tcPr>
+            <w:tcW w:w="1098" w:type="pct"/>
+          </w:tcPr>
+          <w:p>
+            <w:pPr>
+              <w:rPr>
+                <w:sz w:val="16"/>
+                <w:szCs w:val="16"/>
+              </w:rPr>
+            </w:pPr>
+            <w:r>
+              <w:rPr>
+                <w:noProof/>
+              </w:rPr>
+              <w:drawing>
+                <wp:inline distT="0" distB="0" distL="0" distR="0" wp14:anchorId="4890CE4A" wp14:editId="606A02F0">
+                  <wp:extent cx="1859005" cy="966825"/>
+                  <wp:effectExtent l="0" t="0" r="8255" b="5080"/>
+                  <wp:docPr id="1" name="Picture 1"/>
+                  <wp:cNvGraphicFramePr>
+                    <a:graphicFrameLocks xmlns:a="http://schemas.openxmlformats.org/drawingml/2006/main" noChangeAspect="1"/>
+                  </wp:cNvGraphicFramePr>
+                  <a:graphic xmlns:a="http://schemas.openxmlformats.org/drawingml/2006/main">
+                    <a:graphicData uri="http://schemas.openxmlformats.org/drawingml/2006/picture">
+                      <pic:pic xmlns:pic="http://schemas.openxmlformats.org/drawingml/2006/picture">
+                        <pic:nvPicPr>
+                          <pic:cNvPr id="1" name=""/>
+                          <pic:cNvPicPr/>
+                        </pic:nvPicPr>
+                        <pic:blipFill>
+                          <a:blip r:embed="rId4"/>
+                          <a:stretch>
+                            <a:fillRect/>
+                          </a:stretch>
+                        </pic:blipFill>
+                        <pic:spPr>
+                          <a:xfrm>
+                            <a:off x="0" y="0"/>
+                            <a:ext cx="1903490" cy="989960"/>
+                          </a:xfrm>
+                          <a:prstGeom prst="rect">
+                            <a:avLst/>
+                          </a:prstGeom>
+                        </pic:spPr>
+                      </pic:pic>
+                    </a:graphicData>
+                  </a:graphic>
+                </wp:inline>
+              </w:drawing>
+            </w:r>
           </w:p>
         </w:tc>
       </w:tr>
       <w:tr>
         <w:tc>
           <w:tcPr>
-            <w:tcW w:w="245" w:type="pct"/>
+            <w:tcW w:w="343" w:type="pct"/>
           </w:tcPr>
           <w:p>
             <w:pPr>
@@ -346,7 +398,7 @@
         </w:tc>
         <w:tc>
           <w:tcPr>
-            <w:tcW w:w="1133" w:type="pct"/>
+            <w:tcW w:w="690" w:type="pct"/>
           </w:tcPr>
           <w:p>
             <w:pPr>
@@ -373,48 +425,223 @@
         </w:tc>
         <w:tc>
           <w:tcPr>
-            <w:tcW w:w="985" w:type="pct"/>
-          </w:tcPr>
-          <w:p>
-            <w:pPr>
-              <w:rPr>
-                <w:sz w:val="16"/>
-                <w:szCs w:val="16"/>
-              </w:rPr>
-            </w:pPr>
-          </w:p>
-        </w:tc>
-        <w:tc>
-          <w:tcPr>
-            <w:tcW w:w="1651" w:type="pct"/>
-          </w:tcPr>
-          <w:p>
-            <w:pPr>
-              <w:rPr>
-                <w:sz w:val="16"/>
-                <w:szCs w:val="16"/>
-              </w:rPr>
-            </w:pPr>
-          </w:p>
-        </w:tc>
-        <w:tc>
-          <w:tcPr>
-            <w:tcW w:w="986" w:type="pct"/>
-          </w:tcPr>
-          <w:p>
-            <w:pPr>
-              <w:rPr>
-                <w:sz w:val="16"/>
-                <w:szCs w:val="16"/>
-              </w:rPr>
-            </w:pPr>
+            <w:tcW w:w="1083" w:type="pct"/>
+          </w:tcPr>
+          <w:p>
+            <w:pPr>
+              <w:rPr>
+                <w:sz w:val="16"/>
+                <w:szCs w:val="16"/>
+              </w:rPr>
+            </w:pPr>
+            <w:r>
+              <w:rPr>
+                <w:sz w:val="16"/>
+                <w:szCs w:val="16"/>
+              </w:rPr>
+              <w:t>Le patron Créateur guide dans l’assignation de la</w:t>
+            </w:r>
+            <w:r>
+              <w:rPr>
+                <w:sz w:val="16"/>
+                <w:szCs w:val="16"/>
+              </w:rPr>
+              <w:t xml:space="preserve"> </w:t>
+            </w:r>
+            <w:r>
+              <w:rPr>
+                <w:sz w:val="16"/>
+                <w:szCs w:val="16"/>
+              </w:rPr>
+              <w:t>responsabilité de création d’objets, une tâche très commune</w:t>
+            </w:r>
+            <w:r>
+              <w:rPr>
+                <w:sz w:val="16"/>
+                <w:szCs w:val="16"/>
+              </w:rPr>
+              <w:t xml:space="preserve"> </w:t>
+            </w:r>
+            <w:r>
+              <w:rPr>
+                <w:sz w:val="16"/>
+                <w:szCs w:val="16"/>
+              </w:rPr>
+              <w:t>dans les systèmes orientés-objets. L’idée de base du patron</w:t>
+            </w:r>
+            <w:r>
+              <w:rPr>
+                <w:sz w:val="16"/>
+                <w:szCs w:val="16"/>
+              </w:rPr>
+              <w:t xml:space="preserve"> </w:t>
+            </w:r>
+            <w:r>
+              <w:rPr>
+                <w:sz w:val="16"/>
+                <w:szCs w:val="16"/>
+              </w:rPr>
+              <w:t>Créateur consiste à trouver une classe qui a déjà d’excellentes</w:t>
+            </w:r>
+            <w:r>
+              <w:rPr>
+                <w:sz w:val="16"/>
+                <w:szCs w:val="16"/>
+              </w:rPr>
+              <w:t xml:space="preserve"> </w:t>
+            </w:r>
+            <w:r>
+              <w:rPr>
+                <w:sz w:val="16"/>
+                <w:szCs w:val="16"/>
+              </w:rPr>
+              <w:t>raisons d’être associée à la classe à créer.</w:t>
+            </w:r>
+          </w:p>
+        </w:tc>
+        <w:tc>
+          <w:tcPr>
+            <w:tcW w:w="1786" w:type="pct"/>
+          </w:tcPr>
+          <w:p>
+            <w:pPr>
+              <w:rPr>
+                <w:sz w:val="16"/>
+                <w:szCs w:val="16"/>
+              </w:rPr>
+            </w:pPr>
+            <w:r>
+              <w:rPr>
+                <w:sz w:val="16"/>
+                <w:szCs w:val="16"/>
+              </w:rPr>
+              <w:t>+ Supporte un couplage faible entre les classes, ce qui mène à moins de dépendances et plus de possibilités de réutilisation. Le couplage n’est probablement pas augmenté, puisque le Créateur a déjà d’excellentes raisons d’être connecté à la classe des objets qu’il crée.</w:t>
+            </w:r>
+          </w:p>
+        </w:tc>
+        <w:tc>
+          <w:tcPr>
+            <w:tcW w:w="1098" w:type="pct"/>
+          </w:tcPr>
+          <w:p>
+            <w:pPr>
+              <w:rPr>
+                <w:sz w:val="16"/>
+                <w:szCs w:val="16"/>
+              </w:rPr>
+            </w:pPr>
+            <w:r>
+              <w:rPr>
+                <w:noProof/>
+              </w:rPr>
+              <w:drawing>
+                <wp:inline distT="0" distB="0" distL="0" distR="0" wp14:anchorId="1686BE09" wp14:editId="15EA6BAB">
+                  <wp:extent cx="1870184" cy="504419"/>
+                  <wp:effectExtent l="0" t="0" r="0" b="0"/>
+                  <wp:docPr id="2" name="Picture 2"/>
+                  <wp:cNvGraphicFramePr>
+                    <a:graphicFrameLocks xmlns:a="http://schemas.openxmlformats.org/drawingml/2006/main" noChangeAspect="1"/>
+                  </wp:cNvGraphicFramePr>
+                  <a:graphic xmlns:a="http://schemas.openxmlformats.org/drawingml/2006/main">
+                    <a:graphicData uri="http://schemas.openxmlformats.org/drawingml/2006/picture">
+                      <pic:pic xmlns:pic="http://schemas.openxmlformats.org/drawingml/2006/picture">
+                        <pic:nvPicPr>
+                          <pic:cNvPr id="1" name=""/>
+                          <pic:cNvPicPr/>
+                        </pic:nvPicPr>
+                        <pic:blipFill>
+                          <a:blip r:embed="rId5"/>
+                          <a:stretch>
+                            <a:fillRect/>
+                          </a:stretch>
+                        </pic:blipFill>
+                        <pic:spPr>
+                          <a:xfrm>
+                            <a:off x="0" y="0"/>
+                            <a:ext cx="2104874" cy="567719"/>
+                          </a:xfrm>
+                          <a:prstGeom prst="rect">
+                            <a:avLst/>
+                          </a:prstGeom>
+                        </pic:spPr>
+                      </pic:pic>
+                    </a:graphicData>
+                  </a:graphic>
+                </wp:inline>
+              </w:drawing>
+            </w:r>
+          </w:p>
+          <w:p>
+            <w:pPr>
+              <w:rPr>
+                <w:sz w:val="16"/>
+                <w:szCs w:val="16"/>
+              </w:rPr>
+            </w:pPr>
+          </w:p>
+          <w:p>
+            <w:pPr>
+              <w:rPr>
+                <w:sz w:val="16"/>
+                <w:szCs w:val="16"/>
+              </w:rPr>
+            </w:pPr>
+            <w:r>
+              <w:rPr>
+                <w:sz w:val="16"/>
+                <w:szCs w:val="16"/>
+              </w:rPr>
+              <w:t>Transaction: le patron Créateur suggère de chercher une</w:t>
+            </w:r>
+            <w:r>
+              <w:rPr>
+                <w:sz w:val="16"/>
+                <w:szCs w:val="16"/>
+              </w:rPr>
+              <w:t xml:space="preserve"> </w:t>
+            </w:r>
+            <w:r>
+              <w:rPr>
+                <w:sz w:val="16"/>
+                <w:szCs w:val="16"/>
+              </w:rPr>
+              <w:t>classe qui contient, enregistre, etc. des transactions.</w:t>
+            </w:r>
+            <w:r>
+              <w:rPr>
+                <w:sz w:val="16"/>
+                <w:szCs w:val="16"/>
+              </w:rPr>
+              <w:t xml:space="preserve"> </w:t>
+            </w:r>
+            <w:r>
+              <w:rPr>
+                <w:sz w:val="16"/>
+                <w:szCs w:val="16"/>
+              </w:rPr>
+              <w:t>Puisque Compte enregistre des transactions, Compte</w:t>
+            </w:r>
+            <w:r>
+              <w:rPr>
+                <w:sz w:val="16"/>
+                <w:szCs w:val="16"/>
+              </w:rPr>
+              <w:t xml:space="preserve"> </w:t>
+            </w:r>
+            <w:r>
+              <w:rPr>
+                <w:sz w:val="16"/>
+                <w:szCs w:val="16"/>
+              </w:rPr>
+              <w:t>pourrait être un bon candidat:</w:t>
+            </w:r>
           </w:p>
         </w:tc>
       </w:tr>
       <w:tr>
         <w:tc>
           <w:tcPr>
-            <w:tcW w:w="245" w:type="pct"/>
+            <w:tcW w:w="343" w:type="pct"/>
           </w:tcPr>
           <w:p>
             <w:pPr>
@@ -434,7 +661,7 @@
         </w:tc>
         <w:tc>
           <w:tcPr>
-            <w:tcW w:w="1133" w:type="pct"/>
+            <w:tcW w:w="690" w:type="pct"/>
           </w:tcPr>
           <w:p>
             <w:pPr>
@@ -477,48 +704,147 @@
         </w:tc>
         <w:tc>
           <w:tcPr>
-            <w:tcW w:w="985" w:type="pct"/>
-          </w:tcPr>
-          <w:p>
-            <w:pPr>
-              <w:rPr>
-                <w:sz w:val="16"/>
-                <w:szCs w:val="16"/>
-              </w:rPr>
-            </w:pPr>
-          </w:p>
-        </w:tc>
-        <w:tc>
-          <w:tcPr>
-            <w:tcW w:w="1651" w:type="pct"/>
-          </w:tcPr>
-          <w:p>
-            <w:pPr>
-              <w:rPr>
-                <w:sz w:val="16"/>
-                <w:szCs w:val="16"/>
-              </w:rPr>
-            </w:pPr>
-          </w:p>
-        </w:tc>
-        <w:tc>
-          <w:tcPr>
-            <w:tcW w:w="986" w:type="pct"/>
-          </w:tcPr>
-          <w:p>
-            <w:pPr>
-              <w:rPr>
-                <w:sz w:val="16"/>
-                <w:szCs w:val="16"/>
-              </w:rPr>
-            </w:pPr>
+            <w:tcW w:w="1083" w:type="pct"/>
+          </w:tcPr>
+          <w:p>
+            <w:pPr>
+              <w:rPr>
+                <w:sz w:val="16"/>
+                <w:szCs w:val="16"/>
+              </w:rPr>
+            </w:pPr>
+            <w:r>
+              <w:rPr>
+                <w:sz w:val="16"/>
+                <w:szCs w:val="16"/>
+              </w:rPr>
+              <w:t>Le couplage est une mesure du niveau de connexion d’une classe avec les autres classes du système. Une classe ayant un Faible couplage n’est pas connectée à un « trop » grand nombre d’autres classes. Le Faible couplage est un principe de conception qui doit toujours être présent à l’esprit des concepteurs, il s’agit d’un patron d’évaluation d’une conception.</w:t>
+            </w:r>
+          </w:p>
+        </w:tc>
+        <w:tc>
+          <w:tcPr>
+            <w:tcW w:w="1786" w:type="pct"/>
+          </w:tcPr>
+          <w:p>
+            <w:pPr>
+              <w:rPr>
+                <w:sz w:val="16"/>
+                <w:szCs w:val="16"/>
+              </w:rPr>
+            </w:pPr>
+            <w:r>
+              <w:rPr>
+                <w:sz w:val="16"/>
+                <w:szCs w:val="16"/>
+              </w:rPr>
+              <w:t xml:space="preserve">Le Faible couplage mène à la conception de classes qui sont plus indépendantes, ce qui réduit l’impact de changements, et qui sont plus réutilisables, ce qui améliore les possibilités de gains de productivité. </w:t>
+            </w:r>
+          </w:p>
+          <w:p>
+            <w:pPr>
+              <w:rPr>
+                <w:sz w:val="16"/>
+                <w:szCs w:val="16"/>
+              </w:rPr>
+            </w:pPr>
+            <w:r>
+              <w:rPr>
+                <w:sz w:val="16"/>
+                <w:szCs w:val="16"/>
+              </w:rPr>
+              <w:t>– Le couplage ne peut pas être considéré de façon isolée, mais doit être évalué en même temps que d’autres principes comme Expert et Forte Cohésion dans l’évaluation d’une conception,</w:t>
+            </w:r>
+          </w:p>
+          <w:p>
+            <w:pPr>
+              <w:rPr>
+                <w:sz w:val="16"/>
+                <w:szCs w:val="16"/>
+              </w:rPr>
+            </w:pPr>
+            <w:r>
+              <w:rPr>
+                <w:sz w:val="16"/>
+                <w:szCs w:val="16"/>
+              </w:rPr>
+              <w:t xml:space="preserve"> – Le couplage n’est peut-être pas important si la réutilisation n’est pas un objectif. </w:t>
+            </w:r>
+          </w:p>
+          <w:p>
+            <w:pPr>
+              <w:rPr>
+                <w:sz w:val="16"/>
+                <w:szCs w:val="16"/>
+              </w:rPr>
+            </w:pPr>
+            <w:r>
+              <w:rPr>
+                <w:sz w:val="16"/>
+                <w:szCs w:val="16"/>
+              </w:rPr>
+              <w:t>– Le cas extrême du Faible couplage, où une classe n’est connectée à pratiquement aucune classe n’est pas désirable, puisqu’il mène à des classes ayant une très faible cohésion, qui assume toutes les responsabilités à l’interne.</w:t>
+            </w:r>
+          </w:p>
+        </w:tc>
+        <w:tc>
+          <w:tcPr>
+            <w:tcW w:w="1098" w:type="pct"/>
+          </w:tcPr>
+          <w:p>
+            <w:pPr>
+              <w:rPr>
+                <w:sz w:val="16"/>
+                <w:szCs w:val="16"/>
+              </w:rPr>
+            </w:pPr>
+            <w:r>
+              <w:rPr>
+                <w:noProof/>
+              </w:rPr>
+              <w:drawing>
+                <wp:inline distT="0" distB="0" distL="0" distR="0" wp14:anchorId="569568C8" wp14:editId="3CE198D9">
+                  <wp:extent cx="1869440" cy="1038860"/>
+                  <wp:effectExtent l="0" t="0" r="0" b="8890"/>
+                  <wp:docPr id="3" name="Picture 3"/>
+                  <wp:cNvGraphicFramePr>
+                    <a:graphicFrameLocks xmlns:a="http://schemas.openxmlformats.org/drawingml/2006/main" noChangeAspect="1"/>
+                  </wp:cNvGraphicFramePr>
+                  <a:graphic xmlns:a="http://schemas.openxmlformats.org/drawingml/2006/main">
+                    <a:graphicData uri="http://schemas.openxmlformats.org/drawingml/2006/picture">
+                      <pic:pic xmlns:pic="http://schemas.openxmlformats.org/drawingml/2006/picture">
+                        <pic:nvPicPr>
+                          <pic:cNvPr id="1" name=""/>
+                          <pic:cNvPicPr/>
+                        </pic:nvPicPr>
+                        <pic:blipFill>
+                          <a:blip r:embed="rId6"/>
+                          <a:stretch>
+                            <a:fillRect/>
+                          </a:stretch>
+                        </pic:blipFill>
+                        <pic:spPr>
+                          <a:xfrm>
+                            <a:off x="0" y="0"/>
+                            <a:ext cx="1869440" cy="1038860"/>
+                          </a:xfrm>
+                          <a:prstGeom prst="rect">
+                            <a:avLst/>
+                          </a:prstGeom>
+                        </pic:spPr>
+                      </pic:pic>
+                    </a:graphicData>
+                  </a:graphic>
+                </wp:inline>
+              </w:drawing>
+            </w:r>
           </w:p>
         </w:tc>
       </w:tr>
       <w:tr>
         <w:tc>
           <w:tcPr>
-            <w:tcW w:w="245" w:type="pct"/>
+            <w:tcW w:w="343" w:type="pct"/>
           </w:tcPr>
           <w:p>
             <w:pPr>
@@ -538,7 +864,7 @@
         </w:tc>
         <w:tc>
           <w:tcPr>
-            <w:tcW w:w="1133" w:type="pct"/>
+            <w:tcW w:w="690" w:type="pct"/>
           </w:tcPr>
           <w:p>
             <w:pPr>
@@ -581,48 +907,152 @@
         </w:tc>
         <w:tc>
           <w:tcPr>
-            <w:tcW w:w="985" w:type="pct"/>
-          </w:tcPr>
-          <w:p>
-            <w:pPr>
-              <w:rPr>
-                <w:sz w:val="16"/>
-                <w:szCs w:val="16"/>
-              </w:rPr>
-            </w:pPr>
-          </w:p>
-        </w:tc>
-        <w:tc>
-          <w:tcPr>
-            <w:tcW w:w="1651" w:type="pct"/>
-          </w:tcPr>
-          <w:p>
-            <w:pPr>
-              <w:rPr>
-                <w:sz w:val="16"/>
-                <w:szCs w:val="16"/>
-              </w:rPr>
-            </w:pPr>
-          </w:p>
-        </w:tc>
-        <w:tc>
-          <w:tcPr>
-            <w:tcW w:w="986" w:type="pct"/>
-          </w:tcPr>
-          <w:p>
-            <w:pPr>
-              <w:rPr>
-                <w:sz w:val="16"/>
-                <w:szCs w:val="16"/>
-              </w:rPr>
-            </w:pPr>
+            <w:tcW w:w="1083" w:type="pct"/>
+          </w:tcPr>
+          <w:p>
+            <w:pPr>
+              <w:rPr>
+                <w:sz w:val="16"/>
+                <w:szCs w:val="16"/>
+              </w:rPr>
+            </w:pPr>
+            <w:r>
+              <w:rPr>
+                <w:sz w:val="16"/>
+                <w:szCs w:val="16"/>
+              </w:rPr>
+              <w:t>La cohésion est une mesure du niveau de lien qui existe entre les différentes fonctions d’une classe. Si toutes les responsabilités d’une classe sont reliées les unes aux autres, la cohésion de la classe est forte. La Cohésion élevée est un principe de conception qui doit toujours être présent à l’esprit des concepteurs, il s’agit d’un patron d’évaluation d’une conception</w:t>
+            </w:r>
+          </w:p>
+        </w:tc>
+        <w:tc>
+          <w:tcPr>
+            <w:tcW w:w="1786" w:type="pct"/>
+          </w:tcPr>
+          <w:p>
+            <w:pPr>
+              <w:rPr>
+                <w:sz w:val="16"/>
+              </w:rPr>
+            </w:pPr>
+            <w:r>
+              <w:rPr>
+                <w:sz w:val="16"/>
+              </w:rPr>
+              <w:t xml:space="preserve">+ La cohésion élevée d’une classe augmente la clarté et la facilité de compréhension de la classe, </w:t>
+            </w:r>
+          </w:p>
+          <w:p>
+            <w:pPr>
+              <w:rPr>
+                <w:sz w:val="16"/>
+              </w:rPr>
+            </w:pPr>
+            <w:r>
+              <w:rPr>
+                <w:sz w:val="16"/>
+              </w:rPr>
+              <w:t xml:space="preserve">+ La cohésion élevée facilite la maintenance et les améliorations, </w:t>
+            </w:r>
+          </w:p>
+          <w:p>
+            <w:pPr>
+              <w:rPr>
+                <w:sz w:val="16"/>
+              </w:rPr>
+            </w:pPr>
+            <w:r>
+              <w:rPr>
+                <w:sz w:val="16"/>
+              </w:rPr>
+              <w:t xml:space="preserve">+ Aide à maintenir le couplage bas, </w:t>
+            </w:r>
+          </w:p>
+          <w:p>
+            <w:pPr>
+              <w:rPr>
+                <w:sz w:val="16"/>
+                <w:szCs w:val="16"/>
+              </w:rPr>
+            </w:pPr>
+            <w:r>
+              <w:rPr>
+                <w:sz w:val="16"/>
+              </w:rPr>
+              <w:t xml:space="preserve">+ La granularité fine de l’assignation des responsabilités augmente la possibilité de réutilisation, étant donné qu’une classe ayant un haut niveau de cohésion </w:t>
+            </w:r>
+            <w:r>
+              <w:rPr>
+                <w:sz w:val="16"/>
+              </w:rPr>
+              <w:t>peut être</w:t>
+            </w:r>
+            <w:r>
+              <w:rPr>
+                <w:sz w:val="16"/>
+              </w:rPr>
+              <w:t xml:space="preserve"> utilisé dans un but bien précis.</w:t>
+            </w:r>
+          </w:p>
+        </w:tc>
+        <w:tc>
+          <w:tcPr>
+            <w:tcW w:w="1098" w:type="pct"/>
+          </w:tcPr>
+          <w:p>
+            <w:pPr>
+              <w:rPr>
+                <w:sz w:val="16"/>
+                <w:szCs w:val="16"/>
+              </w:rPr>
+            </w:pPr>
+            <w:r>
+              <w:rPr>
+                <w:noProof/>
+              </w:rPr>
+              <w:drawing>
+                <wp:inline distT="0" distB="0" distL="0" distR="0" wp14:anchorId="090316A3" wp14:editId="5688329F">
+                  <wp:extent cx="1869440" cy="1094740"/>
+                  <wp:effectExtent l="0" t="0" r="0" b="0"/>
+                  <wp:docPr id="5" name="Picture 5"/>
+                  <wp:cNvGraphicFramePr>
+                    <a:graphicFrameLocks xmlns:a="http://schemas.openxmlformats.org/drawingml/2006/main" noChangeAspect="1"/>
+                  </wp:cNvGraphicFramePr>
+                  <a:graphic xmlns:a="http://schemas.openxmlformats.org/drawingml/2006/main">
+                    <a:graphicData uri="http://schemas.openxmlformats.org/drawingml/2006/picture">
+                      <pic:pic xmlns:pic="http://schemas.openxmlformats.org/drawingml/2006/picture">
+                        <pic:nvPicPr>
+                          <pic:cNvPr id="1" name=""/>
+                          <pic:cNvPicPr/>
+                        </pic:nvPicPr>
+                        <pic:blipFill>
+                          <a:blip r:embed="rId7"/>
+                          <a:stretch>
+                            <a:fillRect/>
+                          </a:stretch>
+                        </pic:blipFill>
+                        <pic:spPr>
+                          <a:xfrm>
+                            <a:off x="0" y="0"/>
+                            <a:ext cx="1869440" cy="1094740"/>
+                          </a:xfrm>
+                          <a:prstGeom prst="rect">
+                            <a:avLst/>
+                          </a:prstGeom>
+                        </pic:spPr>
+                      </pic:pic>
+                    </a:graphicData>
+                  </a:graphic>
+                </wp:inline>
+              </w:drawing>
+            </w:r>
           </w:p>
         </w:tc>
       </w:tr>
       <w:tr>
         <w:tc>
           <w:tcPr>
-            <w:tcW w:w="245" w:type="pct"/>
+            <w:tcW w:w="343" w:type="pct"/>
           </w:tcPr>
           <w:p>
             <w:pPr>
@@ -642,7 +1072,7 @@
         </w:tc>
         <w:tc>
           <w:tcPr>
-            <w:tcW w:w="1133" w:type="pct"/>
+            <w:tcW w:w="690" w:type="pct"/>
           </w:tcPr>
           <w:p>
             <w:pPr>
@@ -669,48 +1099,378 @@
         </w:tc>
         <w:tc>
           <w:tcPr>
-            <w:tcW w:w="985" w:type="pct"/>
-          </w:tcPr>
-          <w:p>
-            <w:pPr>
-              <w:rPr>
-                <w:sz w:val="16"/>
-                <w:szCs w:val="16"/>
-              </w:rPr>
-            </w:pPr>
-          </w:p>
-        </w:tc>
-        <w:tc>
-          <w:tcPr>
-            <w:tcW w:w="1651" w:type="pct"/>
-          </w:tcPr>
-          <w:p>
-            <w:pPr>
-              <w:rPr>
-                <w:sz w:val="16"/>
-                <w:szCs w:val="16"/>
-              </w:rPr>
-            </w:pPr>
-          </w:p>
-        </w:tc>
-        <w:tc>
-          <w:tcPr>
-            <w:tcW w:w="986" w:type="pct"/>
-          </w:tcPr>
-          <w:p>
-            <w:pPr>
-              <w:rPr>
-                <w:sz w:val="16"/>
-                <w:szCs w:val="16"/>
-              </w:rPr>
-            </w:pPr>
+            <w:tcW w:w="1083" w:type="pct"/>
+          </w:tcPr>
+          <w:p>
+            <w:pPr>
+              <w:rPr>
+                <w:sz w:val="16"/>
+                <w:szCs w:val="16"/>
+              </w:rPr>
+            </w:pPr>
+            <w:r>
+              <w:rPr>
+                <w:sz w:val="16"/>
+                <w:szCs w:val="16"/>
+              </w:rPr>
+              <w:t>Le patron Contrôleur s’applique dans pratiquement tous les systèmes orientés objet qui doivent traiter des événements externes impliquant par exemple un usager ou des systèmes logiciels ou physiques externes (senseurs, commutateurs, etc.). Dans tous les cas où une conception orientée objet est utilisée, une classe Contrôleur doit être choisie pour traiter les événements. Le patron Contrôleur constitue un guide pour choisir une classe acceptable.</w:t>
+            </w:r>
+          </w:p>
+        </w:tc>
+        <w:tc>
+          <w:tcPr>
+            <w:tcW w:w="1786" w:type="pct"/>
+          </w:tcPr>
+          <w:p>
+            <w:pPr>
+              <w:rPr>
+                <w:sz w:val="16"/>
+                <w:szCs w:val="16"/>
+              </w:rPr>
+            </w:pPr>
+            <w:r>
+              <w:rPr>
+                <w:sz w:val="16"/>
+                <w:szCs w:val="16"/>
+              </w:rPr>
+              <w:t>+ Centralise la gestion des événements dans une classe bien</w:t>
+            </w:r>
+            <w:r>
+              <w:rPr>
+                <w:sz w:val="16"/>
+                <w:szCs w:val="16"/>
+              </w:rPr>
+              <w:t xml:space="preserve"> </w:t>
+            </w:r>
+            <w:r>
+              <w:rPr>
+                <w:sz w:val="16"/>
+                <w:szCs w:val="16"/>
+              </w:rPr>
+              <w:t>identifiée,</w:t>
+            </w:r>
+          </w:p>
+          <w:p>
+            <w:pPr>
+              <w:rPr>
+                <w:sz w:val="16"/>
+                <w:szCs w:val="16"/>
+              </w:rPr>
+            </w:pPr>
+            <w:r>
+              <w:rPr>
+                <w:sz w:val="16"/>
+                <w:szCs w:val="16"/>
+              </w:rPr>
+              <w:t>+ Augmente les possibilités de réutilisation en s’assurant que les</w:t>
+            </w:r>
+            <w:r>
+              <w:rPr>
+                <w:sz w:val="16"/>
+                <w:szCs w:val="16"/>
+              </w:rPr>
+              <w:t xml:space="preserve"> </w:t>
+            </w:r>
+            <w:r>
+              <w:rPr>
+                <w:sz w:val="16"/>
+                <w:szCs w:val="16"/>
+              </w:rPr>
+              <w:t>processus liés au domaine d’application sont traités au niveau de</w:t>
+            </w:r>
+            <w:r>
+              <w:rPr>
+                <w:sz w:val="16"/>
+                <w:szCs w:val="16"/>
+              </w:rPr>
+              <w:t xml:space="preserve"> </w:t>
+            </w:r>
+            <w:r>
+              <w:rPr>
+                <w:sz w:val="16"/>
+                <w:szCs w:val="16"/>
+              </w:rPr>
+              <w:t>la couche du modèle et non de la couche de présentation,</w:t>
+            </w:r>
+          </w:p>
+          <w:p>
+            <w:pPr>
+              <w:rPr>
+                <w:sz w:val="16"/>
+                <w:szCs w:val="16"/>
+              </w:rPr>
+            </w:pPr>
+            <w:r>
+              <w:rPr>
+                <w:sz w:val="16"/>
+                <w:szCs w:val="16"/>
+              </w:rPr>
+              <w:t>+ Permet de s’assurer de la cohérence séquentielle des événements</w:t>
+            </w:r>
+            <w:r>
+              <w:rPr>
+                <w:sz w:val="16"/>
+                <w:szCs w:val="16"/>
+              </w:rPr>
+              <w:t xml:space="preserve"> </w:t>
+            </w:r>
+            <w:r>
+              <w:rPr>
+                <w:sz w:val="16"/>
+                <w:szCs w:val="16"/>
+              </w:rPr>
+              <w:t>en fournissant une classe unique pour traiter les événements, qui</w:t>
+            </w:r>
+            <w:r>
+              <w:rPr>
+                <w:sz w:val="16"/>
+                <w:szCs w:val="16"/>
+              </w:rPr>
+              <w:t xml:space="preserve"> </w:t>
+            </w:r>
+            <w:r>
+              <w:rPr>
+                <w:sz w:val="16"/>
+                <w:szCs w:val="16"/>
+              </w:rPr>
+              <w:t>peut s’assurer qu’ils se produisent dans le bon ordre.</w:t>
+            </w:r>
+          </w:p>
+          <w:p>
+            <w:pPr>
+              <w:rPr>
+                <w:sz w:val="16"/>
+                <w:szCs w:val="16"/>
+              </w:rPr>
+            </w:pPr>
+            <w:r>
+              <w:rPr>
+                <w:sz w:val="16"/>
+                <w:szCs w:val="16"/>
+              </w:rPr>
+              <w:t>– Il est facile d’assigner trop de responsabilités au Contrôleur, ce qui</w:t>
+            </w:r>
+            <w:r>
+              <w:rPr>
+                <w:sz w:val="16"/>
+                <w:szCs w:val="16"/>
+              </w:rPr>
+              <w:t xml:space="preserve"> </w:t>
+            </w:r>
+            <w:r>
+              <w:rPr>
+                <w:sz w:val="16"/>
+                <w:szCs w:val="16"/>
+              </w:rPr>
+              <w:t>mène à une classe ayant peu de cohésion, et difficile à</w:t>
+            </w:r>
+            <w:r>
+              <w:rPr>
+                <w:sz w:val="16"/>
+                <w:szCs w:val="16"/>
+              </w:rPr>
+              <w:t xml:space="preserve"> </w:t>
+            </w:r>
+            <w:r>
+              <w:rPr>
+                <w:sz w:val="16"/>
+                <w:szCs w:val="16"/>
+              </w:rPr>
+              <w:t>comprendre,</w:t>
+            </w:r>
+          </w:p>
+          <w:p>
+            <w:pPr>
+              <w:rPr>
+                <w:sz w:val="16"/>
+                <w:szCs w:val="16"/>
+              </w:rPr>
+            </w:pPr>
+            <w:r>
+              <w:rPr>
+                <w:sz w:val="16"/>
+                <w:szCs w:val="16"/>
+              </w:rPr>
+              <w:t>– Lorsqu’un Contrôleur assume trop de responsabilités, on peut le</w:t>
+            </w:r>
+            <w:r>
+              <w:rPr>
+                <w:sz w:val="16"/>
+                <w:szCs w:val="16"/>
+              </w:rPr>
+              <w:t xml:space="preserve"> </w:t>
+            </w:r>
+            <w:r>
+              <w:rPr>
+                <w:sz w:val="16"/>
+                <w:szCs w:val="16"/>
+              </w:rPr>
+              <w:t>décharger en créant des Contrôleurs spécialisés, ou en s’assurant</w:t>
+            </w:r>
+            <w:r>
+              <w:rPr>
+                <w:sz w:val="16"/>
+                <w:szCs w:val="16"/>
+              </w:rPr>
+              <w:t xml:space="preserve"> </w:t>
+            </w:r>
+            <w:r>
+              <w:rPr>
+                <w:sz w:val="16"/>
+                <w:szCs w:val="16"/>
+              </w:rPr>
+              <w:t>que le Contrôleur délègue la gestion de chaque événement à un</w:t>
+            </w:r>
+            <w:r>
+              <w:rPr>
+                <w:sz w:val="16"/>
+                <w:szCs w:val="16"/>
+              </w:rPr>
+              <w:t xml:space="preserve"> </w:t>
+            </w:r>
+            <w:r>
+              <w:rPr>
+                <w:sz w:val="16"/>
+                <w:szCs w:val="16"/>
+              </w:rPr>
+              <w:t>objet spécialisé.</w:t>
+            </w:r>
+          </w:p>
+        </w:tc>
+        <w:tc>
+          <w:tcPr>
+            <w:tcW w:w="1098" w:type="pct"/>
+          </w:tcPr>
+          <w:p>
+            <w:pPr>
+              <w:rPr>
+                <w:sz w:val="16"/>
+                <w:szCs w:val="16"/>
+              </w:rPr>
+            </w:pPr>
+            <w:r>
+              <w:rPr>
+                <w:sz w:val="16"/>
+                <w:szCs w:val="16"/>
+              </w:rPr>
+              <w:t>Deux approches sont envisageables pour</w:t>
+            </w:r>
+            <w:r>
+              <w:rPr>
+                <w:sz w:val="16"/>
+                <w:szCs w:val="16"/>
+              </w:rPr>
+              <w:t xml:space="preserve"> </w:t>
+            </w:r>
+            <w:r>
+              <w:rPr>
+                <w:sz w:val="16"/>
+                <w:szCs w:val="16"/>
+              </w:rPr>
+              <w:t>solutionner le problème d’un Contrôleur trop</w:t>
+            </w:r>
+            <w:r>
+              <w:rPr>
+                <w:sz w:val="16"/>
+                <w:szCs w:val="16"/>
+              </w:rPr>
+              <w:t xml:space="preserve"> </w:t>
+            </w:r>
+            <w:r>
+              <w:rPr>
+                <w:sz w:val="16"/>
+                <w:szCs w:val="16"/>
+              </w:rPr>
+              <w:t>complexe:</w:t>
+            </w:r>
+          </w:p>
+          <w:p>
+            <w:pPr>
+              <w:rPr>
+                <w:sz w:val="16"/>
+                <w:szCs w:val="16"/>
+              </w:rPr>
+            </w:pPr>
+            <w:r>
+              <w:rPr>
+                <w:sz w:val="16"/>
+                <w:szCs w:val="16"/>
+              </w:rPr>
+              <w:t>1. Déléguer le traitement de certains événements</w:t>
+            </w:r>
+            <w:r>
+              <w:rPr>
+                <w:sz w:val="16"/>
+                <w:szCs w:val="16"/>
+              </w:rPr>
+              <w:t xml:space="preserve"> </w:t>
+            </w:r>
+            <w:r>
+              <w:rPr>
+                <w:sz w:val="16"/>
+                <w:szCs w:val="16"/>
+              </w:rPr>
+              <w:t>à d’autres contrôleurs: patron « Chain of</w:t>
+            </w:r>
+            <w:r>
+              <w:rPr>
+                <w:sz w:val="16"/>
+                <w:szCs w:val="16"/>
+              </w:rPr>
+              <w:t xml:space="preserve"> </w:t>
+            </w:r>
+            <w:proofErr w:type="spellStart"/>
+            <w:r>
+              <w:rPr>
+                <w:sz w:val="16"/>
+                <w:szCs w:val="16"/>
+              </w:rPr>
+              <w:t>responsability</w:t>
+            </w:r>
+            <w:proofErr w:type="spellEnd"/>
+            <w:r>
+              <w:rPr>
+                <w:sz w:val="16"/>
+                <w:szCs w:val="16"/>
+              </w:rPr>
+              <w:t xml:space="preserve"> »,</w:t>
+            </w:r>
+          </w:p>
+          <w:p>
+            <w:pPr>
+              <w:rPr>
+                <w:sz w:val="16"/>
+                <w:szCs w:val="16"/>
+              </w:rPr>
+            </w:pPr>
+            <w:r>
+              <w:rPr>
+                <w:sz w:val="16"/>
+                <w:szCs w:val="16"/>
+              </w:rPr>
+              <w:t>2. Traiter chaque événement système comme un</w:t>
+            </w:r>
+            <w:r>
+              <w:rPr>
+                <w:sz w:val="16"/>
+                <w:szCs w:val="16"/>
+              </w:rPr>
+              <w:t xml:space="preserve"> </w:t>
+            </w:r>
+            <w:r>
+              <w:rPr>
+                <w:sz w:val="16"/>
+                <w:szCs w:val="16"/>
+              </w:rPr>
+              <w:t>objet autonome: patron « Command »</w:t>
+            </w:r>
           </w:p>
         </w:tc>
       </w:tr>
       <w:tr>
         <w:tc>
           <w:tcPr>
-            <w:tcW w:w="245" w:type="pct"/>
+            <w:tcW w:w="343" w:type="pct"/>
           </w:tcPr>
           <w:p>
             <w:pPr>
@@ -724,6 +1484,7 @@
                 <w:sz w:val="14"/>
                 <w:szCs w:val="16"/>
               </w:rPr>
+              <w:lastRenderedPageBreak/>
               <w:t>Poly</w:t>
             </w:r>
             <w:r>
@@ -744,7 +1505,7 @@
         </w:tc>
         <w:tc>
           <w:tcPr>
-            <w:tcW w:w="1133" w:type="pct"/>
+            <w:tcW w:w="690" w:type="pct"/>
           </w:tcPr>
           <w:p>
             <w:pPr>
@@ -771,48 +1532,303 @@
         </w:tc>
         <w:tc>
           <w:tcPr>
-            <w:tcW w:w="985" w:type="pct"/>
-          </w:tcPr>
-          <w:p>
-            <w:pPr>
-              <w:rPr>
-                <w:sz w:val="16"/>
-                <w:szCs w:val="16"/>
-              </w:rPr>
-            </w:pPr>
-          </w:p>
-        </w:tc>
-        <w:tc>
-          <w:tcPr>
-            <w:tcW w:w="1651" w:type="pct"/>
-          </w:tcPr>
-          <w:p>
-            <w:pPr>
-              <w:rPr>
-                <w:sz w:val="16"/>
-                <w:szCs w:val="16"/>
-              </w:rPr>
-            </w:pPr>
-          </w:p>
-        </w:tc>
-        <w:tc>
-          <w:tcPr>
-            <w:tcW w:w="986" w:type="pct"/>
-          </w:tcPr>
-          <w:p>
-            <w:pPr>
-              <w:rPr>
-                <w:sz w:val="16"/>
-                <w:szCs w:val="16"/>
-              </w:rPr>
-            </w:pPr>
+            <w:tcW w:w="1083" w:type="pct"/>
+          </w:tcPr>
+          <w:p>
+            <w:pPr>
+              <w:rPr>
+                <w:sz w:val="16"/>
+                <w:szCs w:val="16"/>
+              </w:rPr>
+            </w:pPr>
+            <w:r>
+              <w:rPr>
+                <w:sz w:val="16"/>
+                <w:szCs w:val="16"/>
+              </w:rPr>
+              <w:t>Un autre principe fondamental de l’approche orientée-objet.</w:t>
+            </w:r>
+          </w:p>
+          <w:p>
+            <w:pPr>
+              <w:rPr>
+                <w:sz w:val="16"/>
+                <w:szCs w:val="16"/>
+              </w:rPr>
+            </w:pPr>
+            <w:r>
+              <w:rPr>
+                <w:sz w:val="16"/>
+                <w:szCs w:val="16"/>
+              </w:rPr>
+              <w:t>Dès que le comportement d’objets reliés les uns aux autres</w:t>
+            </w:r>
+            <w:r>
+              <w:rPr>
+                <w:sz w:val="16"/>
+                <w:szCs w:val="16"/>
+              </w:rPr>
+              <w:t xml:space="preserve"> </w:t>
+            </w:r>
+            <w:r>
+              <w:rPr>
+                <w:sz w:val="16"/>
+                <w:szCs w:val="16"/>
+              </w:rPr>
+              <w:t>doit varier en fonction du type concret de l’objet.</w:t>
+            </w:r>
+          </w:p>
+          <w:p>
+            <w:pPr>
+              <w:rPr>
+                <w:sz w:val="16"/>
+                <w:szCs w:val="16"/>
+              </w:rPr>
+            </w:pPr>
+            <w:r>
+              <w:rPr>
+                <w:sz w:val="16"/>
+                <w:szCs w:val="16"/>
+              </w:rPr>
+              <w:t>Lorsqu’il serait nécessaire de tester le type concret de l’objet et</w:t>
+            </w:r>
+            <w:r>
+              <w:rPr>
+                <w:sz w:val="16"/>
+                <w:szCs w:val="16"/>
+              </w:rPr>
+              <w:t xml:space="preserve"> </w:t>
+            </w:r>
+            <w:r>
+              <w:rPr>
+                <w:sz w:val="16"/>
+                <w:szCs w:val="16"/>
+              </w:rPr>
+              <w:t>d’utiliser des énoncés conditionnels ou des énoncés</w:t>
+            </w:r>
+            <w:r>
+              <w:rPr>
+                <w:sz w:val="16"/>
+                <w:szCs w:val="16"/>
+              </w:rPr>
+              <w:t xml:space="preserve"> </w:t>
+            </w:r>
+            <w:r>
+              <w:rPr>
+                <w:sz w:val="16"/>
+                <w:szCs w:val="16"/>
+              </w:rPr>
+              <w:t>switch/case</w:t>
+            </w:r>
+          </w:p>
+        </w:tc>
+        <w:tc>
+          <w:tcPr>
+            <w:tcW w:w="1786" w:type="pct"/>
+          </w:tcPr>
+          <w:p>
+            <w:pPr>
+              <w:rPr>
+                <w:sz w:val="16"/>
+                <w:szCs w:val="16"/>
+              </w:rPr>
+            </w:pPr>
+            <w:r>
+              <w:rPr>
+                <w:sz w:val="16"/>
+                <w:szCs w:val="16"/>
+              </w:rPr>
+              <w:t>+ Permet d’ajouter facilement les extensions requises pour de</w:t>
+            </w:r>
+            <w:r>
+              <w:rPr>
+                <w:sz w:val="16"/>
+                <w:szCs w:val="16"/>
+              </w:rPr>
+              <w:t xml:space="preserve"> </w:t>
+            </w:r>
+            <w:r>
+              <w:rPr>
+                <w:sz w:val="16"/>
+                <w:szCs w:val="16"/>
+              </w:rPr>
+              <w:t>nouvelles variations.</w:t>
+            </w:r>
+          </w:p>
+          <w:p>
+            <w:pPr>
+              <w:rPr>
+                <w:sz w:val="16"/>
+                <w:szCs w:val="16"/>
+              </w:rPr>
+            </w:pPr>
+            <w:r>
+              <w:rPr>
+                <w:sz w:val="16"/>
+                <w:szCs w:val="16"/>
+              </w:rPr>
+              <w:t>+ De nouvelles implémentations peuvent être ajoutées sans affecter</w:t>
+            </w:r>
+            <w:r>
+              <w:rPr>
+                <w:sz w:val="16"/>
+                <w:szCs w:val="16"/>
+              </w:rPr>
+              <w:t xml:space="preserve"> </w:t>
+            </w:r>
+            <w:r>
+              <w:rPr>
+                <w:sz w:val="16"/>
+                <w:szCs w:val="16"/>
+              </w:rPr>
+              <w:t>les clients.</w:t>
+            </w:r>
+          </w:p>
+          <w:p>
+            <w:pPr>
+              <w:rPr>
+                <w:sz w:val="16"/>
+                <w:szCs w:val="16"/>
+              </w:rPr>
+            </w:pPr>
+            <w:r>
+              <w:rPr>
+                <w:sz w:val="16"/>
+                <w:szCs w:val="16"/>
+              </w:rPr>
+              <w:t>– Permet d’ajouter des interfaces ou des points de variation en</w:t>
+            </w:r>
+            <w:r>
+              <w:rPr>
+                <w:sz w:val="16"/>
+                <w:szCs w:val="16"/>
+              </w:rPr>
+              <w:t xml:space="preserve"> </w:t>
+            </w:r>
+            <w:r>
+              <w:rPr>
+                <w:sz w:val="16"/>
+                <w:szCs w:val="16"/>
+              </w:rPr>
+              <w:t>prévision de développements futurs qui ne se réaliseront peut-être</w:t>
+            </w:r>
+            <w:r>
+              <w:rPr>
+                <w:sz w:val="16"/>
+                <w:szCs w:val="16"/>
+              </w:rPr>
+              <w:t xml:space="preserve"> </w:t>
+            </w:r>
+            <w:r>
+              <w:rPr>
+                <w:sz w:val="16"/>
+                <w:szCs w:val="16"/>
+              </w:rPr>
+              <w:t>pas.</w:t>
+            </w:r>
+          </w:p>
+          <w:p>
+            <w:pPr>
+              <w:rPr>
+                <w:sz w:val="16"/>
+                <w:szCs w:val="16"/>
+              </w:rPr>
+            </w:pPr>
+            <w:r>
+              <w:rPr>
+                <w:sz w:val="16"/>
+                <w:szCs w:val="16"/>
+              </w:rPr>
+              <w:t>– Ajouter seulement les points de variation pour des alternatives qui</w:t>
+            </w:r>
+            <w:r>
+              <w:rPr>
+                <w:sz w:val="16"/>
+                <w:szCs w:val="16"/>
+              </w:rPr>
+              <w:t xml:space="preserve"> </w:t>
+            </w:r>
+            <w:r>
+              <w:rPr>
+                <w:sz w:val="16"/>
+                <w:szCs w:val="16"/>
+              </w:rPr>
+              <w:t>sont confirmées par la conception du système et éviter d’ajouter</w:t>
+            </w:r>
+            <w:r>
+              <w:rPr>
+                <w:sz w:val="16"/>
+                <w:szCs w:val="16"/>
+              </w:rPr>
+              <w:t xml:space="preserve"> </w:t>
+            </w:r>
+            <w:r>
+              <w:rPr>
+                <w:sz w:val="16"/>
+                <w:szCs w:val="16"/>
+              </w:rPr>
+              <w:t>des points de variation superflus.</w:t>
+            </w:r>
+          </w:p>
+        </w:tc>
+        <w:tc>
+          <w:tcPr>
+            <w:tcW w:w="1098" w:type="pct"/>
+          </w:tcPr>
+          <w:p>
+            <w:pPr>
+              <w:rPr>
+                <w:sz w:val="16"/>
+                <w:szCs w:val="16"/>
+              </w:rPr>
+            </w:pPr>
+            <w:r>
+              <w:rPr>
+                <w:noProof/>
+              </w:rPr>
+              <w:drawing>
+                <wp:inline distT="0" distB="0" distL="0" distR="0" wp14:anchorId="3800AE7D" wp14:editId="0D32CCAD">
+                  <wp:extent cx="1869440" cy="963295"/>
+                  <wp:effectExtent l="0" t="0" r="0" b="8255"/>
+                  <wp:docPr id="6" name="Picture 6"/>
+                  <wp:cNvGraphicFramePr>
+                    <a:graphicFrameLocks xmlns:a="http://schemas.openxmlformats.org/drawingml/2006/main" noChangeAspect="1"/>
+                  </wp:cNvGraphicFramePr>
+                  <a:graphic xmlns:a="http://schemas.openxmlformats.org/drawingml/2006/main">
+                    <a:graphicData uri="http://schemas.openxmlformats.org/drawingml/2006/picture">
+                      <pic:pic xmlns:pic="http://schemas.openxmlformats.org/drawingml/2006/picture">
+                        <pic:nvPicPr>
+                          <pic:cNvPr id="1" name=""/>
+                          <pic:cNvPicPr/>
+                        </pic:nvPicPr>
+                        <pic:blipFill>
+                          <a:blip r:embed="rId8"/>
+                          <a:stretch>
+                            <a:fillRect/>
+                          </a:stretch>
+                        </pic:blipFill>
+                        <pic:spPr>
+                          <a:xfrm>
+                            <a:off x="0" y="0"/>
+                            <a:ext cx="1869440" cy="963295"/>
+                          </a:xfrm>
+                          <a:prstGeom prst="rect">
+                            <a:avLst/>
+                          </a:prstGeom>
+                        </pic:spPr>
+                      </pic:pic>
+                    </a:graphicData>
+                  </a:graphic>
+                </wp:inline>
+              </w:drawing>
+            </w:r>
           </w:p>
         </w:tc>
       </w:tr>
       <w:tr>
         <w:tc>
           <w:tcPr>
-            <w:tcW w:w="245" w:type="pct"/>
+            <w:tcW w:w="343" w:type="pct"/>
           </w:tcPr>
           <w:p>
             <w:pPr>
@@ -832,7 +1848,7 @@
         </w:tc>
         <w:tc>
           <w:tcPr>
-            <w:tcW w:w="1133" w:type="pct"/>
+            <w:tcW w:w="690" w:type="pct"/>
           </w:tcPr>
           <w:p>
             <w:pPr>
@@ -859,48 +1875,205 @@
         </w:tc>
         <w:tc>
           <w:tcPr>
-            <w:tcW w:w="985" w:type="pct"/>
-          </w:tcPr>
-          <w:p>
-            <w:pPr>
-              <w:rPr>
-                <w:sz w:val="16"/>
-                <w:szCs w:val="16"/>
-              </w:rPr>
-            </w:pPr>
-          </w:p>
-        </w:tc>
-        <w:tc>
-          <w:tcPr>
-            <w:tcW w:w="1651" w:type="pct"/>
-          </w:tcPr>
-          <w:p>
-            <w:pPr>
-              <w:rPr>
-                <w:sz w:val="16"/>
-                <w:szCs w:val="16"/>
-              </w:rPr>
-            </w:pPr>
-          </w:p>
-        </w:tc>
-        <w:tc>
-          <w:tcPr>
-            <w:tcW w:w="986" w:type="pct"/>
-          </w:tcPr>
-          <w:p>
-            <w:pPr>
-              <w:rPr>
-                <w:sz w:val="16"/>
-                <w:szCs w:val="16"/>
-              </w:rPr>
-            </w:pPr>
+            <w:tcW w:w="1083" w:type="pct"/>
+          </w:tcPr>
+          <w:p>
+            <w:pPr>
+              <w:rPr>
+                <w:sz w:val="16"/>
+                <w:szCs w:val="16"/>
+              </w:rPr>
+            </w:pPr>
+            <w:r>
+              <w:rPr>
+                <w:sz w:val="16"/>
+                <w:szCs w:val="16"/>
+              </w:rPr>
+              <w:t>Vieil adage:</w:t>
+            </w:r>
+          </w:p>
+          <w:p>
+            <w:pPr>
+              <w:rPr>
+                <w:sz w:val="16"/>
+                <w:szCs w:val="16"/>
+              </w:rPr>
+            </w:pPr>
+            <w:r>
+              <w:rPr>
+                <w:sz w:val="16"/>
+                <w:szCs w:val="16"/>
+              </w:rPr>
+              <w:t>« La plupart des problèmes en informatique peuvent être</w:t>
+            </w:r>
+            <w:r>
+              <w:rPr>
+                <w:sz w:val="16"/>
+                <w:szCs w:val="16"/>
+              </w:rPr>
+              <w:t xml:space="preserve"> </w:t>
+            </w:r>
+            <w:r>
+              <w:rPr>
+                <w:sz w:val="16"/>
+                <w:szCs w:val="16"/>
+              </w:rPr>
+              <w:t>solutionnés par un niveau supplémentaire d’indirection. »</w:t>
+            </w:r>
+          </w:p>
+          <w:p>
+            <w:pPr>
+              <w:rPr>
+                <w:sz w:val="16"/>
+                <w:szCs w:val="16"/>
+              </w:rPr>
+            </w:pPr>
+            <w:r>
+              <w:rPr>
+                <w:sz w:val="16"/>
+                <w:szCs w:val="16"/>
+              </w:rPr>
+              <w:t>Et son corolaire:</w:t>
+            </w:r>
+          </w:p>
+          <w:p>
+            <w:pPr>
+              <w:rPr>
+                <w:sz w:val="16"/>
+                <w:szCs w:val="16"/>
+              </w:rPr>
+            </w:pPr>
+            <w:r>
+              <w:rPr>
+                <w:sz w:val="16"/>
+                <w:szCs w:val="16"/>
+              </w:rPr>
+              <w:t>« La plupart des problèmes de performance peuvent être</w:t>
+            </w:r>
+            <w:r>
+              <w:rPr>
+                <w:sz w:val="16"/>
+                <w:szCs w:val="16"/>
+              </w:rPr>
+              <w:t xml:space="preserve"> </w:t>
+            </w:r>
+            <w:r>
+              <w:rPr>
+                <w:sz w:val="16"/>
+                <w:szCs w:val="16"/>
+              </w:rPr>
+              <w:t>solutionnés en éliminant une couche d’indirection. »</w:t>
+            </w:r>
+          </w:p>
+        </w:tc>
+        <w:tc>
+          <w:tcPr>
+            <w:tcW w:w="1786" w:type="pct"/>
+          </w:tcPr>
+          <w:p>
+            <w:pPr>
+              <w:rPr>
+                <w:sz w:val="16"/>
+                <w:szCs w:val="16"/>
+              </w:rPr>
+            </w:pPr>
+            <w:r>
+              <w:rPr>
+                <w:sz w:val="16"/>
+                <w:szCs w:val="16"/>
+              </w:rPr>
+              <w:t>+ Permet de réduire le couplage entre des classes ou des composants,</w:t>
+            </w:r>
+          </w:p>
+          <w:p>
+            <w:pPr>
+              <w:rPr>
+                <w:sz w:val="16"/>
+                <w:szCs w:val="16"/>
+              </w:rPr>
+            </w:pPr>
+            <w:r>
+              <w:rPr>
+                <w:sz w:val="16"/>
+                <w:szCs w:val="16"/>
+              </w:rPr>
+              <w:t>– Augmente le nombre de classes,</w:t>
+            </w:r>
+          </w:p>
+          <w:p>
+            <w:pPr>
+              <w:rPr>
+                <w:sz w:val="16"/>
+                <w:szCs w:val="16"/>
+              </w:rPr>
+            </w:pPr>
+            <w:r>
+              <w:rPr>
+                <w:sz w:val="16"/>
+                <w:szCs w:val="16"/>
+              </w:rPr>
+              <w:t>– Réduit la performance.</w:t>
+            </w:r>
+          </w:p>
+        </w:tc>
+        <w:tc>
+          <w:tcPr>
+            <w:tcW w:w="1098" w:type="pct"/>
+          </w:tcPr>
+          <w:p>
+            <w:pPr>
+              <w:rPr>
+                <w:sz w:val="16"/>
+                <w:szCs w:val="16"/>
+              </w:rPr>
+            </w:pPr>
+            <w:r>
+              <w:rPr>
+                <w:noProof/>
+              </w:rPr>
+              <w:drawing>
+                <wp:inline distT="0" distB="0" distL="0" distR="0" wp14:anchorId="7715E57A" wp14:editId="1E117CF9">
+                  <wp:extent cx="1869440" cy="805180"/>
+                  <wp:effectExtent l="0" t="0" r="0" b="0"/>
+                  <wp:docPr id="7" name="Picture 7"/>
+                  <wp:cNvGraphicFramePr>
+                    <a:graphicFrameLocks xmlns:a="http://schemas.openxmlformats.org/drawingml/2006/main" noChangeAspect="1"/>
+                  </wp:cNvGraphicFramePr>
+                  <a:graphic xmlns:a="http://schemas.openxmlformats.org/drawingml/2006/main">
+                    <a:graphicData uri="http://schemas.openxmlformats.org/drawingml/2006/picture">
+                      <pic:pic xmlns:pic="http://schemas.openxmlformats.org/drawingml/2006/picture">
+                        <pic:nvPicPr>
+                          <pic:cNvPr id="1" name=""/>
+                          <pic:cNvPicPr/>
+                        </pic:nvPicPr>
+                        <pic:blipFill>
+                          <a:blip r:embed="rId9"/>
+                          <a:stretch>
+                            <a:fillRect/>
+                          </a:stretch>
+                        </pic:blipFill>
+                        <pic:spPr>
+                          <a:xfrm>
+                            <a:off x="0" y="0"/>
+                            <a:ext cx="1869440" cy="805180"/>
+                          </a:xfrm>
+                          <a:prstGeom prst="rect">
+                            <a:avLst/>
+                          </a:prstGeom>
+                        </pic:spPr>
+                      </pic:pic>
+                    </a:graphicData>
+                  </a:graphic>
+                </wp:inline>
+              </w:drawing>
+            </w:r>
           </w:p>
         </w:tc>
       </w:tr>
       <w:tr>
         <w:tc>
           <w:tcPr>
-            <w:tcW w:w="245" w:type="pct"/>
+            <w:tcW w:w="343" w:type="pct"/>
           </w:tcPr>
           <w:p>
             <w:pPr>
@@ -920,7 +2093,7 @@
         </w:tc>
         <w:tc>
           <w:tcPr>
-            <w:tcW w:w="1133" w:type="pct"/>
+            <w:tcW w:w="690" w:type="pct"/>
           </w:tcPr>
           <w:p>
             <w:pPr>
@@ -947,48 +2120,147 @@
         </w:tc>
         <w:tc>
           <w:tcPr>
-            <w:tcW w:w="985" w:type="pct"/>
-          </w:tcPr>
-          <w:p>
-            <w:pPr>
-              <w:rPr>
-                <w:sz w:val="16"/>
-                <w:szCs w:val="16"/>
-              </w:rPr>
-            </w:pPr>
-          </w:p>
-        </w:tc>
-        <w:tc>
-          <w:tcPr>
-            <w:tcW w:w="1651" w:type="pct"/>
-          </w:tcPr>
-          <w:p>
-            <w:pPr>
-              <w:rPr>
-                <w:sz w:val="16"/>
-                <w:szCs w:val="16"/>
-              </w:rPr>
-            </w:pPr>
-          </w:p>
-        </w:tc>
-        <w:tc>
-          <w:tcPr>
-            <w:tcW w:w="986" w:type="pct"/>
-          </w:tcPr>
-          <w:p>
-            <w:pPr>
-              <w:rPr>
-                <w:sz w:val="16"/>
-                <w:szCs w:val="16"/>
-              </w:rPr>
-            </w:pPr>
+            <w:tcW w:w="1083" w:type="pct"/>
+          </w:tcPr>
+          <w:p>
+            <w:pPr>
+              <w:rPr>
+                <w:sz w:val="16"/>
+                <w:szCs w:val="16"/>
+              </w:rPr>
+            </w:pPr>
+            <w:r>
+              <w:rPr>
+                <w:sz w:val="16"/>
+                <w:szCs w:val="16"/>
+              </w:rPr>
+              <w:t>Lorsque l’on veut regrouper dans une classe un ensemble de méthodes qui sont liées entre-elles, mais qui ne correspondent pas directement à un concept du domaine d’application. Lorsqu’un ensemble de comportements doivent être extrait d’une classe et regroupé afin de maintenir une cohésion élevée.</w:t>
+            </w:r>
+          </w:p>
+        </w:tc>
+        <w:tc>
+          <w:tcPr>
+            <w:tcW w:w="1786" w:type="pct"/>
+          </w:tcPr>
+          <w:p>
+            <w:pPr>
+              <w:rPr>
+                <w:sz w:val="16"/>
+                <w:szCs w:val="16"/>
+              </w:rPr>
+            </w:pPr>
+            <w:r>
+              <w:rPr>
+                <w:sz w:val="16"/>
+                <w:szCs w:val="16"/>
+              </w:rPr>
+              <w:t xml:space="preserve">+ Permet de factoriser dans une nouvelle classe un ensemble de comportements qui méritent d’être regroupés, </w:t>
+            </w:r>
+          </w:p>
+          <w:p>
+            <w:pPr>
+              <w:rPr>
+                <w:sz w:val="16"/>
+                <w:szCs w:val="16"/>
+              </w:rPr>
+            </w:pPr>
+            <w:r>
+              <w:rPr>
+                <w:sz w:val="16"/>
+                <w:szCs w:val="16"/>
+              </w:rPr>
+              <w:t>+ Permet de maintenir une cohésion élevée de la classe d’où sont extraits les comportements et de la nouvelle classe créée,</w:t>
+            </w:r>
+          </w:p>
+          <w:p>
+            <w:pPr>
+              <w:rPr>
+                <w:sz w:val="16"/>
+                <w:szCs w:val="16"/>
+              </w:rPr>
+            </w:pPr>
+            <w:r>
+              <w:rPr>
+                <w:sz w:val="16"/>
+                <w:szCs w:val="16"/>
+              </w:rPr>
+              <w:t xml:space="preserve"> – Créer trop de classes strictement basées sur le comportement tend vers une décomposition plus fonctionnelle qu’orientée-objet, </w:t>
+            </w:r>
+          </w:p>
+          <w:p>
+            <w:pPr>
+              <w:rPr>
+                <w:sz w:val="16"/>
+                <w:szCs w:val="16"/>
+              </w:rPr>
+            </w:pPr>
+            <w:r>
+              <w:rPr>
+                <w:sz w:val="16"/>
+                <w:szCs w:val="16"/>
+              </w:rPr>
+              <w:t>– Une surabondance de classes fabriquées tend à éloigner les données et les comportements qui leur sont associés, ce qui contredit le patron Expert et affecte négativement le couplage.</w:t>
+            </w:r>
+          </w:p>
+        </w:tc>
+        <w:tc>
+          <w:tcPr>
+            <w:tcW w:w="1098" w:type="pct"/>
+          </w:tcPr>
+          <w:p>
+            <w:pPr>
+              <w:rPr>
+                <w:sz w:val="16"/>
+                <w:szCs w:val="16"/>
+              </w:rPr>
+            </w:pPr>
+            <w:r>
+              <w:rPr>
+                <w:noProof/>
+              </w:rPr>
+              <w:drawing>
+                <wp:inline distT="0" distB="0" distL="0" distR="0" wp14:anchorId="2271F7BD" wp14:editId="0939D8F7">
+                  <wp:extent cx="1869440" cy="819785"/>
+                  <wp:effectExtent l="0" t="0" r="0" b="0"/>
+                  <wp:docPr id="8" name="Picture 8"/>
+                  <wp:cNvGraphicFramePr>
+                    <a:graphicFrameLocks xmlns:a="http://schemas.openxmlformats.org/drawingml/2006/main" noChangeAspect="1"/>
+                  </wp:cNvGraphicFramePr>
+                  <a:graphic xmlns:a="http://schemas.openxmlformats.org/drawingml/2006/main">
+                    <a:graphicData uri="http://schemas.openxmlformats.org/drawingml/2006/picture">
+                      <pic:pic xmlns:pic="http://schemas.openxmlformats.org/drawingml/2006/picture">
+                        <pic:nvPicPr>
+                          <pic:cNvPr id="1" name=""/>
+                          <pic:cNvPicPr/>
+                        </pic:nvPicPr>
+                        <pic:blipFill>
+                          <a:blip r:embed="rId10"/>
+                          <a:stretch>
+                            <a:fillRect/>
+                          </a:stretch>
+                        </pic:blipFill>
+                        <pic:spPr>
+                          <a:xfrm>
+                            <a:off x="0" y="0"/>
+                            <a:ext cx="1869440" cy="819785"/>
+                          </a:xfrm>
+                          <a:prstGeom prst="rect">
+                            <a:avLst/>
+                          </a:prstGeom>
+                        </pic:spPr>
+                      </pic:pic>
+                    </a:graphicData>
+                  </a:graphic>
+                </wp:inline>
+              </w:drawing>
+            </w:r>
           </w:p>
         </w:tc>
       </w:tr>
       <w:tr>
         <w:tc>
           <w:tcPr>
-            <w:tcW w:w="245" w:type="pct"/>
+            <w:tcW w:w="343" w:type="pct"/>
           </w:tcPr>
           <w:p>
             <w:pPr>
@@ -1008,7 +2280,7 @@
         </w:tc>
         <w:tc>
           <w:tcPr>
-            <w:tcW w:w="1133" w:type="pct"/>
+            <w:tcW w:w="690" w:type="pct"/>
           </w:tcPr>
           <w:p>
             <w:pPr>
@@ -1035,46 +2307,190 @@
         </w:tc>
         <w:tc>
           <w:tcPr>
-            <w:tcW w:w="985" w:type="pct"/>
-          </w:tcPr>
-          <w:p>
-            <w:pPr>
-              <w:rPr>
-                <w:sz w:val="16"/>
-                <w:szCs w:val="16"/>
-              </w:rPr>
-            </w:pPr>
-          </w:p>
-        </w:tc>
-        <w:tc>
-          <w:tcPr>
-            <w:tcW w:w="1651" w:type="pct"/>
-          </w:tcPr>
-          <w:p>
-            <w:pPr>
-              <w:rPr>
-                <w:sz w:val="16"/>
-                <w:szCs w:val="16"/>
-              </w:rPr>
-            </w:pPr>
-          </w:p>
-        </w:tc>
-        <w:tc>
-          <w:tcPr>
-            <w:tcW w:w="986" w:type="pct"/>
-          </w:tcPr>
-          <w:p>
-            <w:pPr>
-              <w:rPr>
-                <w:sz w:val="16"/>
-                <w:szCs w:val="16"/>
-              </w:rPr>
-            </w:pPr>
+            <w:tcW w:w="1083" w:type="pct"/>
+          </w:tcPr>
+          <w:p>
+            <w:pPr>
+              <w:rPr>
+                <w:sz w:val="16"/>
+                <w:szCs w:val="16"/>
+              </w:rPr>
+            </w:pPr>
+            <w:r>
+              <w:rPr>
+                <w:sz w:val="16"/>
+                <w:szCs w:val="16"/>
+              </w:rPr>
+              <w:t>Il s’agit d’un principe de conception fondamental, très important dans n’importe quel contexte de résolution de problème. Principe de base derrière des principes tels que l’encapsulation des données, les interfaces, le polymorphisme et les indirections.</w:t>
+            </w:r>
+          </w:p>
+        </w:tc>
+        <w:tc>
+          <w:tcPr>
+            <w:tcW w:w="1786" w:type="pct"/>
+          </w:tcPr>
+          <w:p>
+            <w:pPr>
+              <w:rPr>
+                <w:sz w:val="16"/>
+                <w:szCs w:val="16"/>
+              </w:rPr>
+            </w:pPr>
+            <w:r>
+              <w:rPr>
+                <w:sz w:val="16"/>
+                <w:szCs w:val="16"/>
+              </w:rPr>
+              <w:t xml:space="preserve">Simplifie l’ajout d’extensions nécessaires pour de nouvelles variations, </w:t>
+            </w:r>
+          </w:p>
+          <w:p>
+            <w:pPr>
+              <w:rPr>
+                <w:sz w:val="16"/>
+                <w:szCs w:val="16"/>
+              </w:rPr>
+            </w:pPr>
+            <w:r>
+              <w:rPr>
+                <w:sz w:val="16"/>
+                <w:szCs w:val="16"/>
+              </w:rPr>
+              <w:t xml:space="preserve">+ De nouvelles implémentations peuvent être ajoutées sans affecter les clients, </w:t>
+            </w:r>
+          </w:p>
+          <w:p>
+            <w:pPr>
+              <w:rPr>
+                <w:sz w:val="16"/>
+                <w:szCs w:val="16"/>
+              </w:rPr>
+            </w:pPr>
+            <w:r>
+              <w:rPr>
+                <w:sz w:val="16"/>
+                <w:szCs w:val="16"/>
+              </w:rPr>
+              <w:t xml:space="preserve">+ Réduit le couplage, </w:t>
+            </w:r>
+          </w:p>
+          <w:p>
+            <w:pPr>
+              <w:rPr>
+                <w:sz w:val="16"/>
+                <w:szCs w:val="16"/>
+              </w:rPr>
+            </w:pPr>
+            <w:r>
+              <w:rPr>
+                <w:sz w:val="16"/>
+                <w:szCs w:val="16"/>
+              </w:rPr>
+              <w:t>+ Permet de réduire l’impact ou le coût de changements,</w:t>
+            </w:r>
+          </w:p>
+          <w:p>
+            <w:pPr>
+              <w:rPr>
+                <w:sz w:val="16"/>
+                <w:szCs w:val="16"/>
+              </w:rPr>
+            </w:pPr>
+            <w:r>
+              <w:rPr>
+                <w:sz w:val="16"/>
+                <w:szCs w:val="16"/>
+              </w:rPr>
+              <w:t xml:space="preserve"> – Favorise l’ajout de points d’évolution pour des alternatives qui ne se concrétiseront peut-être pas,</w:t>
+            </w:r>
+          </w:p>
+          <w:p>
+            <w:pPr>
+              <w:rPr>
+                <w:sz w:val="16"/>
+                <w:szCs w:val="16"/>
+              </w:rPr>
+            </w:pPr>
+            <w:r>
+              <w:rPr>
+                <w:sz w:val="16"/>
+                <w:szCs w:val="16"/>
+              </w:rPr>
+              <w:t xml:space="preserve"> – Favorise l’ajout de flexibilité non requise.</w:t>
+            </w:r>
+          </w:p>
+        </w:tc>
+        <w:tc>
+          <w:tcPr>
+            <w:tcW w:w="1098" w:type="pct"/>
+          </w:tcPr>
+          <w:p>
+            <w:pPr>
+              <w:rPr>
+                <w:sz w:val="16"/>
+                <w:szCs w:val="16"/>
+              </w:rPr>
+            </w:pPr>
+            <w:r>
+              <w:rPr>
+                <w:noProof/>
+                <w:sz w:val="16"/>
+                <w:szCs w:val="16"/>
+              </w:rPr>
+              <w:drawing>
+                <wp:inline distT="0" distB="0" distL="0" distR="0" wp14:anchorId="2F3E4F36" wp14:editId="22F47AB2">
+                  <wp:extent cx="1871345" cy="963295"/>
+                  <wp:effectExtent l="0" t="0" r="0" b="8255"/>
+                  <wp:docPr id="9" name="Picture 9"/>
+                  <wp:cNvGraphicFramePr>
+                    <a:graphicFrameLocks xmlns:a="http://schemas.openxmlformats.org/drawingml/2006/main" noChangeAspect="1"/>
+                  </wp:cNvGraphicFramePr>
+                  <a:graphic xmlns:a="http://schemas.openxmlformats.org/drawingml/2006/main">
+                    <a:graphicData uri="http://schemas.openxmlformats.org/drawingml/2006/picture">
+                      <pic:pic xmlns:pic="http://schemas.openxmlformats.org/drawingml/2006/picture">
+                        <pic:nvPicPr>
+                          <pic:cNvPr id="0" name="Picture 2"/>
+                          <pic:cNvPicPr>
+                            <a:picLocks noChangeAspect="1" noChangeArrowheads="1"/>
+                          </pic:cNvPicPr>
+                        </pic:nvPicPr>
+                        <pic:blipFill>
+                          <a:blip r:embed="rId11">
+                            <a:extLst>
+                              <a:ext uri="{28A0092B-C50C-407E-A947-70E740481C1C}">
+                                <a14:useLocalDpi xmlns:a14="http://schemas.microsoft.com/office/drawing/2010/main" val="0"/>
+                              </a:ext>
+                            </a:extLst>
+                          </a:blip>
+                          <a:srcRect/>
+                          <a:stretch>
+                            <a:fillRect/>
+                          </a:stretch>
+                        </pic:blipFill>
+                        <pic:spPr bwMode="auto">
+                          <a:xfrm>
+                            <a:off x="0" y="0"/>
+                            <a:ext cx="1871345" cy="963295"/>
+                          </a:xfrm>
+                          <a:prstGeom prst="rect">
+                            <a:avLst/>
+                          </a:prstGeom>
+                          <a:noFill/>
+                        </pic:spPr>
+                      </pic:pic>
+                    </a:graphicData>
+                  </a:graphic>
+                </wp:inline>
+              </w:drawing>
+            </w:r>
           </w:p>
         </w:tc>
       </w:tr>
     </w:tbl>
-    <w:p/>
+    <w:p>
+      <w:bookmarkStart w:id="0" w:name="_GoBack"/>
+      <w:bookmarkEnd w:id="0"/>
+    </w:p>
     <w:sectPr>
       <w:pgSz w:w="15840" w:h="12240" w:orient="landscape"/>
       <w:pgMar w:top="720" w:right="720" w:bottom="720" w:left="720" w:header="708" w:footer="708" w:gutter="0"/>
@@ -1208,6 +2624,7 @@
     <w:lsdException w:name="HTML Sample" w:semiHidden="1" w:unhideWhenUsed="1"/>
     <w:lsdException w:name="HTML Typewriter" w:semiHidden="1" w:unhideWhenUsed="1"/>
     <w:lsdException w:name="HTML Variable" w:semiHidden="1" w:unhideWhenUsed="1"/>
+    <w:lsdException w:name="Normal Table" w:semiHidden="1" w:unhideWhenUsed="1"/>
     <w:lsdException w:name="annotation subject" w:semiHidden="1" w:unhideWhenUsed="1"/>
     <w:lsdException w:name="No List" w:semiHidden="1" w:unhideWhenUsed="1"/>
     <w:lsdException w:name="Outline List 1" w:semiHidden="1" w:unhideWhenUsed="1"/>
@@ -1251,8 +2668,10 @@
     <w:lsdException w:name="Table Elegant" w:semiHidden="1" w:unhideWhenUsed="1"/>
     <w:lsdException w:name="Table Professional" w:semiHidden="1" w:unhideWhenUsed="1"/>
     <w:lsdException w:name="Table Subtle 1" w:semiHidden="1" w:unhideWhenUsed="1"/>
+    <w:lsdException w:name="Table Subtle 2" w:semiHidden="1" w:unhideWhenUsed="1"/>
     <w:lsdException w:name="Table Web 1" w:semiHidden="1" w:unhideWhenUsed="1"/>
     <w:lsdException w:name="Table Web 2" w:semiHidden="1" w:unhideWhenUsed="1"/>
+    <w:lsdException w:name="Table Web 3" w:semiHidden="1" w:unhideWhenUsed="1"/>
     <w:lsdException w:name="Balloon Text" w:semiHidden="1" w:unhideWhenUsed="1"/>
     <w:lsdException w:name="Table Grid" w:uiPriority="39"/>
     <w:lsdException w:name="Table Theme" w:semiHidden="1" w:unhideWhenUsed="1"/>
@@ -1483,7 +2902,6 @@
   <w:style w:type="character" w:default="1" w:styleId="DefaultParagraphFont">
     <w:name w:val="Default Paragraph Font"/>
     <w:uiPriority w:val="1"/>
-    <w:semiHidden/>
     <w:unhideWhenUsed/>
   </w:style>
   <w:style w:type="table" w:default="1" w:styleId="TableNormal">

</xml_diff>